<commit_message>
Modified new codes added for other functions
</commit_message>
<xml_diff>
--- a/Notification.docx
+++ b/Notification.docx
@@ -232,27 +232,7 @@
           <w:szCs w:val="24"/>
           <w:lang w:val="en-US"/>
         </w:rPr>
-        <w:t>Select “Download google-</w:t>
-      </w:r>
-      <w:proofErr w:type="spellStart"/>
-      <w:proofErr w:type="gramStart"/>
-      <w:r>
-        <w:rPr>
-          <w:sz w:val="24"/>
-          <w:szCs w:val="24"/>
-          <w:lang w:val="en-US"/>
-        </w:rPr>
-        <w:t>services.json</w:t>
-      </w:r>
-      <w:proofErr w:type="spellEnd"/>
-      <w:proofErr w:type="gramEnd"/>
-      <w:r>
-        <w:rPr>
-          <w:sz w:val="24"/>
-          <w:szCs w:val="24"/>
-          <w:lang w:val="en-US"/>
-        </w:rPr>
-        <w:t>.”</w:t>
+        <w:t>Select “Download google-services.json.”</w:t>
       </w:r>
     </w:p>
     <w:p>
@@ -273,25 +253,7 @@
           <w:szCs w:val="24"/>
           <w:lang w:val="en-US"/>
         </w:rPr>
-        <w:t>In Android Studio, drag and drop the google-</w:t>
-      </w:r>
-      <w:proofErr w:type="spellStart"/>
-      <w:r>
-        <w:rPr>
-          <w:sz w:val="24"/>
-          <w:szCs w:val="24"/>
-          <w:lang w:val="en-US"/>
-        </w:rPr>
-        <w:t>services.json</w:t>
-      </w:r>
-      <w:proofErr w:type="spellEnd"/>
-      <w:r>
-        <w:rPr>
-          <w:sz w:val="24"/>
-          <w:szCs w:val="24"/>
-          <w:lang w:val="en-US"/>
-        </w:rPr>
-        <w:t xml:space="preserve"> file into your project’s “app” directory.</w:t>
+        <w:t>In Android Studio, drag and drop the google-services.json file into your project’s “app” directory.</w:t>
       </w:r>
     </w:p>
     <w:p>
@@ -306,7 +268,6 @@
           <w:lang w:val="en-US"/>
         </w:rPr>
       </w:pPr>
-      <w:proofErr w:type="gramStart"/>
       <w:r>
         <w:rPr>
           <w:sz w:val="24"/>
@@ -329,34 +290,7 @@
           <w:szCs w:val="24"/>
           <w:lang w:val="en-US"/>
         </w:rPr>
-        <w:t xml:space="preserve"> project</w:t>
-      </w:r>
-      <w:proofErr w:type="gramEnd"/>
-      <w:r>
-        <w:rPr>
-          <w:sz w:val="24"/>
-          <w:szCs w:val="24"/>
-          <w:lang w:val="en-US"/>
-        </w:rPr>
-        <w:t xml:space="preserve">-level </w:t>
-      </w:r>
-      <w:proofErr w:type="spellStart"/>
-      <w:r>
-        <w:rPr>
-          <w:sz w:val="24"/>
-          <w:szCs w:val="24"/>
-          <w:lang w:val="en-US"/>
-        </w:rPr>
-        <w:t>build.gradle</w:t>
-      </w:r>
-      <w:proofErr w:type="spellEnd"/>
-      <w:r>
-        <w:rPr>
-          <w:sz w:val="24"/>
-          <w:szCs w:val="24"/>
-          <w:lang w:val="en-US"/>
-        </w:rPr>
-        <w:t xml:space="preserve"> file and add the following:</w:t>
+        <w:t xml:space="preserve"> project-level build.gradle file and add the following:</w:t>
       </w:r>
     </w:p>
     <w:p/>
@@ -393,7 +327,6 @@
           <w:lang w:val="en-US"/>
         </w:rPr>
       </w:pPr>
-      <w:proofErr w:type="spellStart"/>
       <w:r>
         <w:rPr>
           <w:rFonts w:ascii="Courier New" w:eastAsia="Times New Roman" w:hAnsi="Courier New" w:cs="Courier New"/>
@@ -401,37 +334,7 @@
           <w:szCs w:val="20"/>
           <w:lang w:val="en-US"/>
         </w:rPr>
-        <w:t>classpath</w:t>
-      </w:r>
-      <w:proofErr w:type="spellEnd"/>
-      <w:r>
-        <w:rPr>
-          <w:rFonts w:ascii="Courier New" w:eastAsia="Times New Roman" w:hAnsi="Courier New" w:cs="Courier New"/>
-          <w:sz w:val="20"/>
-          <w:szCs w:val="20"/>
-          <w:lang w:val="en-US"/>
-        </w:rPr>
-        <w:t xml:space="preserve"> '</w:t>
-      </w:r>
-      <w:proofErr w:type="gramStart"/>
-      <w:r>
-        <w:rPr>
-          <w:rFonts w:ascii="Courier New" w:eastAsia="Times New Roman" w:hAnsi="Courier New" w:cs="Courier New"/>
-          <w:sz w:val="20"/>
-          <w:szCs w:val="20"/>
-          <w:lang w:val="en-US"/>
-        </w:rPr>
-        <w:t>com.google.gms:google</w:t>
-      </w:r>
-      <w:proofErr w:type="gramEnd"/>
-      <w:r>
-        <w:rPr>
-          <w:rFonts w:ascii="Courier New" w:eastAsia="Times New Roman" w:hAnsi="Courier New" w:cs="Courier New"/>
-          <w:sz w:val="20"/>
-          <w:szCs w:val="20"/>
-          <w:lang w:val="en-US"/>
-        </w:rPr>
-        <w:t>-services:4.0.1'</w:t>
+        <w:t>classpath 'com.google.gms:google-services:4.0.1'</w:t>
       </w:r>
     </w:p>
     <w:p/>
@@ -536,27 +439,7 @@
           <w:bCs/>
           <w:u w:val="single"/>
         </w:rPr>
-        <w:t xml:space="preserve">Open app-level </w:t>
-      </w:r>
-      <w:proofErr w:type="spellStart"/>
-      <w:proofErr w:type="gramStart"/>
-      <w:r>
-        <w:rPr>
-          <w:b/>
-          <w:bCs/>
-          <w:u w:val="single"/>
-        </w:rPr>
-        <w:t>build.gradle</w:t>
-      </w:r>
-      <w:proofErr w:type="spellEnd"/>
-      <w:proofErr w:type="gramEnd"/>
-      <w:r>
-        <w:rPr>
-          <w:b/>
-          <w:bCs/>
-          <w:u w:val="single"/>
-        </w:rPr>
-        <w:t xml:space="preserve"> file, and add the Google services plugin, plus the dependencies for Firebase Core and FCM:  </w:t>
+        <w:t xml:space="preserve">Open app-level build.gradle file, and add the Google services plugin, plus the dependencies for Firebase Core and FCM:  </w:t>
       </w:r>
     </w:p>
     <w:p>
@@ -591,40 +474,80 @@
         <w:rPr>
           <w:rStyle w:val="hljs-string"/>
         </w:rPr>
-        <w:t>'</w:t>
-      </w:r>
-      <w:proofErr w:type="spellStart"/>
-      <w:proofErr w:type="gramStart"/>
+        <w:t>'com.google.gms.google-services'</w:t>
+      </w:r>
+    </w:p>
+    <w:p>
+      <w:pPr>
+        <w:pStyle w:val="HTMLPreformatted"/>
+      </w:pPr>
+      <w:r>
+        <w:t>…</w:t>
+      </w:r>
+    </w:p>
+    <w:p>
+      <w:pPr>
+        <w:pStyle w:val="HTMLPreformatted"/>
+      </w:pPr>
+      <w:r>
+        <w:t>dependencies {</w:t>
+      </w:r>
+    </w:p>
+    <w:p>
+      <w:pPr>
+        <w:pStyle w:val="HTMLPreformatted"/>
+      </w:pPr>
+      <w:r>
+        <w:t xml:space="preserve">   implementation fileTree(dir: </w:t>
+      </w:r>
       <w:r>
         <w:rPr>
           <w:rStyle w:val="hljs-string"/>
         </w:rPr>
-        <w:t>com.google.gms.google</w:t>
-      </w:r>
-      <w:proofErr w:type="spellEnd"/>
-      <w:proofErr w:type="gramEnd"/>
+        <w:t>'libs'</w:t>
+      </w:r>
+      <w:r>
+        <w:t xml:space="preserve">, </w:t>
+      </w:r>
+      <w:r>
+        <w:rPr>
+          <w:rStyle w:val="hljs-keyword"/>
+        </w:rPr>
+        <w:t>include</w:t>
+      </w:r>
+      <w:r>
+        <w:t>: [</w:t>
+      </w:r>
       <w:r>
         <w:rPr>
           <w:rStyle w:val="hljs-string"/>
         </w:rPr>
-        <w:t>-services'</w:t>
-      </w:r>
-    </w:p>
-    <w:p>
-      <w:pPr>
-        <w:pStyle w:val="HTMLPreformatted"/>
-      </w:pPr>
-      <w:r>
-        <w:t>…</w:t>
-      </w:r>
-    </w:p>
-    <w:p>
-      <w:pPr>
-        <w:pStyle w:val="HTMLPreformatted"/>
-      </w:pPr>
-      <w:r>
-        <w:t>dependencies {</w:t>
-      </w:r>
+        <w:t>'*.jar'</w:t>
+      </w:r>
+      <w:r>
+        <w:t>])</w:t>
+      </w:r>
+    </w:p>
+    <w:p>
+      <w:pPr>
+        <w:pStyle w:val="HTMLPreformatted"/>
+      </w:pPr>
+    </w:p>
+    <w:p>
+      <w:pPr>
+        <w:pStyle w:val="HTMLPreformatted"/>
+      </w:pPr>
+      <w:r>
+        <w:rPr>
+          <w:rStyle w:val="hljs-comment"/>
+        </w:rPr>
+        <w:t>//Add Firebase Core//</w:t>
+      </w:r>
+    </w:p>
+    <w:p>
+      <w:pPr>
+        <w:pStyle w:val="HTMLPreformatted"/>
+      </w:pPr>
     </w:p>
     <w:p>
       <w:pPr>
@@ -633,148 +556,46 @@
       <w:r>
         <w:t xml:space="preserve">   implementation </w:t>
       </w:r>
-      <w:proofErr w:type="spellStart"/>
-      <w:proofErr w:type="gramStart"/>
-      <w:r>
-        <w:t>fileTree</w:t>
-      </w:r>
-      <w:proofErr w:type="spellEnd"/>
-      <w:r>
-        <w:t>(</w:t>
-      </w:r>
-      <w:proofErr w:type="spellStart"/>
-      <w:proofErr w:type="gramEnd"/>
-      <w:r>
-        <w:t>dir</w:t>
-      </w:r>
-      <w:proofErr w:type="spellEnd"/>
-      <w:r>
-        <w:t xml:space="preserve">: </w:t>
-      </w:r>
       <w:r>
         <w:rPr>
           <w:rStyle w:val="hljs-string"/>
         </w:rPr>
-        <w:t>'libs'</w:t>
-      </w:r>
-      <w:r>
-        <w:t xml:space="preserve">, </w:t>
-      </w:r>
-      <w:r>
-        <w:rPr>
-          <w:rStyle w:val="hljs-keyword"/>
-        </w:rPr>
-        <w:t>include</w:t>
-      </w:r>
-      <w:r>
-        <w:t>: [</w:t>
+        <w:t>'com.google.firebase:firebase-core:16.0.1'</w:t>
+      </w:r>
+    </w:p>
+    <w:p>
+      <w:pPr>
+        <w:pStyle w:val="HTMLPreformatted"/>
+      </w:pPr>
+    </w:p>
+    <w:p>
+      <w:pPr>
+        <w:pStyle w:val="HTMLPreformatted"/>
+      </w:pPr>
+      <w:r>
+        <w:rPr>
+          <w:rStyle w:val="hljs-comment"/>
+        </w:rPr>
+        <w:t>//Add FCM//</w:t>
+      </w:r>
+    </w:p>
+    <w:p>
+      <w:pPr>
+        <w:pStyle w:val="HTMLPreformatted"/>
+      </w:pPr>
+    </w:p>
+    <w:p>
+      <w:pPr>
+        <w:pStyle w:val="HTMLPreformatted"/>
+      </w:pPr>
+      <w:r>
+        <w:t xml:space="preserve">   implementation </w:t>
       </w:r>
       <w:r>
         <w:rPr>
           <w:rStyle w:val="hljs-string"/>
         </w:rPr>
-        <w:t>'*.jar'</w:t>
-      </w:r>
-      <w:r>
-        <w:t>])</w:t>
-      </w:r>
-    </w:p>
-    <w:p>
-      <w:pPr>
-        <w:pStyle w:val="HTMLPreformatted"/>
-      </w:pPr>
-    </w:p>
-    <w:p>
-      <w:pPr>
-        <w:pStyle w:val="HTMLPreformatted"/>
-      </w:pPr>
-      <w:r>
-        <w:rPr>
-          <w:rStyle w:val="hljs-comment"/>
-        </w:rPr>
-        <w:t>//Add Firebase Core//</w:t>
-      </w:r>
-    </w:p>
-    <w:p>
-      <w:pPr>
-        <w:pStyle w:val="HTMLPreformatted"/>
-      </w:pPr>
-    </w:p>
-    <w:p>
-      <w:pPr>
-        <w:pStyle w:val="HTMLPreformatted"/>
-      </w:pPr>
-      <w:r>
-        <w:t xml:space="preserve">   implementation </w:t>
-      </w:r>
-      <w:r>
-        <w:rPr>
-          <w:rStyle w:val="hljs-string"/>
-        </w:rPr>
-        <w:t>'</w:t>
-      </w:r>
-      <w:proofErr w:type="gramStart"/>
-      <w:r>
-        <w:rPr>
-          <w:rStyle w:val="hljs-string"/>
-        </w:rPr>
-        <w:t>com.google</w:t>
-      </w:r>
-      <w:proofErr w:type="gramEnd"/>
-      <w:r>
-        <w:rPr>
-          <w:rStyle w:val="hljs-string"/>
-        </w:rPr>
-        <w:t>.firebase:firebase-core:16.0.1'</w:t>
-      </w:r>
-    </w:p>
-    <w:p>
-      <w:pPr>
-        <w:pStyle w:val="HTMLPreformatted"/>
-      </w:pPr>
-    </w:p>
-    <w:p>
-      <w:pPr>
-        <w:pStyle w:val="HTMLPreformatted"/>
-      </w:pPr>
-      <w:r>
-        <w:rPr>
-          <w:rStyle w:val="hljs-comment"/>
-        </w:rPr>
-        <w:t>//Add FCM//</w:t>
-      </w:r>
-    </w:p>
-    <w:p>
-      <w:pPr>
-        <w:pStyle w:val="HTMLPreformatted"/>
-      </w:pPr>
-    </w:p>
-    <w:p>
-      <w:pPr>
-        <w:pStyle w:val="HTMLPreformatted"/>
-      </w:pPr>
-      <w:r>
-        <w:t xml:space="preserve">   implementation </w:t>
-      </w:r>
-      <w:r>
-        <w:rPr>
-          <w:rStyle w:val="hljs-string"/>
-        </w:rPr>
-        <w:t>'</w:t>
-      </w:r>
-      <w:proofErr w:type="gramStart"/>
-      <w:r>
-        <w:rPr>
-          <w:rStyle w:val="hljs-string"/>
-        </w:rPr>
-        <w:t>com.google</w:t>
-      </w:r>
-      <w:proofErr w:type="gramEnd"/>
-      <w:r>
-        <w:rPr>
-          <w:rStyle w:val="hljs-string"/>
-        </w:rPr>
-        <w:t>.firebase:firebase-messaging:17.3.4'</w:t>
+        <w:t>'com.google.firebase:firebase-messaging:17.3.4'</w:t>
       </w:r>
     </w:p>
     <w:p/>
@@ -1006,25 +827,7 @@
           <w:szCs w:val="24"/>
           <w:lang w:val="en-US"/>
         </w:rPr>
-        <w:t xml:space="preserve">Open the “Select app” </w:t>
-      </w:r>
-      <w:proofErr w:type="gramStart"/>
-      <w:r>
-        <w:rPr>
-          <w:sz w:val="24"/>
-          <w:szCs w:val="24"/>
-          <w:lang w:val="en-US"/>
-        </w:rPr>
-        <w:t>dropdown, and</w:t>
-      </w:r>
-      <w:proofErr w:type="gramEnd"/>
-      <w:r>
-        <w:rPr>
-          <w:sz w:val="24"/>
-          <w:szCs w:val="24"/>
-          <w:lang w:val="en-US"/>
-        </w:rPr>
-        <w:t xml:space="preserve"> choose your application from the list.</w:t>
+        <w:t>Open the “Select app” dropdown, and choose your application from the list.</w:t>
       </w:r>
     </w:p>
     <w:p>
@@ -1232,16 +1035,4008 @@
         </w:rPr>
         <w:t>Hope it works!</w:t>
       </w:r>
-    </w:p>
-    <w:p>
-      <w:pPr>
+      <w:r>
+        <w:rPr>
+          <w:rFonts w:ascii="Times New Roman" w:eastAsia="Times New Roman" w:hAnsi="Times New Roman" w:cs="Times New Roman"/>
+          <w:sz w:val="24"/>
+          <w:szCs w:val="24"/>
+          <w:lang w:val="en-US"/>
+        </w:rPr>
+        <w:t xml:space="preserve">     </w:t>
+      </w:r>
+    </w:p>
+    <w:p>
+      <w:pPr>
+        <w:rPr>
+          <w:rFonts w:ascii="Times New Roman" w:eastAsia="Times New Roman" w:hAnsi="Times New Roman" w:cs="Times New Roman"/>
+          <w:sz w:val="24"/>
+          <w:szCs w:val="24"/>
+          <w:lang w:val="en-US"/>
+        </w:rPr>
+      </w:pPr>
+    </w:p>
+    <w:p>
+      <w:pPr>
+        <w:rPr>
+          <w:rFonts w:ascii="Times New Roman" w:eastAsia="Times New Roman" w:hAnsi="Times New Roman" w:cs="Times New Roman"/>
+          <w:b/>
+          <w:bCs/>
+          <w:sz w:val="32"/>
+          <w:szCs w:val="32"/>
+          <w:u w:val="single"/>
+          <w:lang w:val="en-US"/>
+        </w:rPr>
+      </w:pPr>
+      <w:r>
+        <w:rPr>
+          <w:rFonts w:ascii="Times New Roman" w:eastAsia="Times New Roman" w:hAnsi="Times New Roman" w:cs="Times New Roman"/>
+          <w:b/>
+          <w:bCs/>
+          <w:sz w:val="32"/>
+          <w:szCs w:val="32"/>
+          <w:u w:val="single"/>
+          <w:lang w:val="en-US"/>
+        </w:rPr>
+        <w:lastRenderedPageBreak/>
+        <w:t xml:space="preserve">New added code for retrieving the location added to the database. </w:t>
+      </w:r>
+    </w:p>
+    <w:p>
+      <w:pPr>
+        <w:rPr>
+          <w:rFonts w:ascii="Times New Roman" w:eastAsia="Times New Roman" w:hAnsi="Times New Roman" w:cs="Times New Roman"/>
+          <w:sz w:val="24"/>
+          <w:szCs w:val="24"/>
+          <w:lang w:val="en-US"/>
+        </w:rPr>
+      </w:pPr>
+    </w:p>
+    <w:p>
+      <w:pPr>
+        <w:tabs>
+          <w:tab w:val="left" w:pos="2502"/>
+        </w:tabs>
+        <w:rPr>
+          <w:rFonts w:ascii="Times New Roman" w:eastAsia="Times New Roman" w:hAnsi="Times New Roman" w:cs="Times New Roman"/>
+          <w:b/>
+          <w:bCs/>
+          <w:sz w:val="36"/>
+          <w:szCs w:val="36"/>
+          <w:u w:val="single"/>
+          <w:lang w:val="en-US"/>
+        </w:rPr>
+      </w:pPr>
+      <w:r>
+        <w:rPr>
+          <w:rFonts w:ascii="Times New Roman" w:eastAsia="Times New Roman" w:hAnsi="Times New Roman" w:cs="Times New Roman"/>
+          <w:b/>
+          <w:bCs/>
+          <w:sz w:val="36"/>
+          <w:szCs w:val="36"/>
+          <w:u w:val="single"/>
+          <w:lang w:val="en-US"/>
+        </w:rPr>
+        <w:t>Java cod</w:t>
+      </w:r>
+      <w:r>
+        <w:rPr>
+          <w:rFonts w:ascii="Times New Roman" w:eastAsia="Times New Roman" w:hAnsi="Times New Roman" w:cs="Times New Roman"/>
+          <w:b/>
+          <w:bCs/>
+          <w:sz w:val="36"/>
+          <w:szCs w:val="36"/>
+          <w:u w:val="single"/>
+          <w:lang w:val="en-US"/>
+        </w:rPr>
+        <w:t xml:space="preserve">e </w:t>
+      </w:r>
+    </w:p>
+    <w:p>
+      <w:pPr>
+        <w:tabs>
+          <w:tab w:val="left" w:pos="2502"/>
+        </w:tabs>
+        <w:rPr>
+          <w:rFonts w:ascii="Times New Roman" w:eastAsia="Times New Roman" w:hAnsi="Times New Roman" w:cs="Times New Roman"/>
+          <w:lang w:val="en-US"/>
+        </w:rPr>
+      </w:pPr>
+      <w:r>
+        <w:rPr>
+          <w:rFonts w:ascii="Times New Roman" w:eastAsia="Times New Roman" w:hAnsi="Times New Roman" w:cs="Times New Roman"/>
+          <w:lang w:val="en-US"/>
+        </w:rPr>
+        <w:t xml:space="preserve">1 -A class that will temporarily hold the location reference from the database on firebase. </w:t>
+      </w:r>
+    </w:p>
+    <w:p>
+      <w:pPr>
+        <w:tabs>
+          <w:tab w:val="left" w:pos="2502"/>
+        </w:tabs>
+        <w:rPr>
+          <w:rFonts w:ascii="Times New Roman" w:eastAsia="Times New Roman" w:hAnsi="Times New Roman" w:cs="Times New Roman"/>
+          <w:lang w:val="en-US"/>
+        </w:rPr>
+      </w:pPr>
+    </w:p>
+    <w:p>
+      <w:pPr>
+        <w:tabs>
+          <w:tab w:val="left" w:pos="2502"/>
+        </w:tabs>
+        <w:rPr>
+          <w:rFonts w:ascii="Times New Roman" w:eastAsia="Times New Roman" w:hAnsi="Times New Roman" w:cs="Times New Roman"/>
+          <w:lang w:val="en-US"/>
+        </w:rPr>
+      </w:pPr>
+      <w:r>
+        <w:rPr>
+          <w:rFonts w:ascii="Times New Roman" w:eastAsia="Times New Roman" w:hAnsi="Times New Roman" w:cs="Times New Roman"/>
+          <w:lang w:val="en-US"/>
+        </w:rPr>
+        <w:t xml:space="preserve">//class </w:t>
+      </w:r>
+    </w:p>
+    <w:p>
+      <w:pPr>
+        <w:pStyle w:val="HTMLPreformatted"/>
+      </w:pPr>
+      <w:r>
+        <w:rPr>
+          <w:rStyle w:val="kwd"/>
+        </w:rPr>
+        <w:t>public</w:t>
+      </w:r>
+      <w:r>
+        <w:rPr>
+          <w:rStyle w:val="pln"/>
+        </w:rPr>
+        <w:t xml:space="preserve"> </w:t>
+      </w:r>
+      <w:r>
+        <w:rPr>
+          <w:rStyle w:val="kwd"/>
+        </w:rPr>
+        <w:t>static</w:t>
+      </w:r>
+      <w:r>
+        <w:rPr>
+          <w:rStyle w:val="pln"/>
+        </w:rPr>
+        <w:t xml:space="preserve"> </w:t>
+      </w:r>
+      <w:r>
+        <w:rPr>
+          <w:rStyle w:val="kwd"/>
+        </w:rPr>
+        <w:t>class</w:t>
+      </w:r>
+      <w:r>
+        <w:rPr>
+          <w:rStyle w:val="pln"/>
+        </w:rPr>
+        <w:t xml:space="preserve"> </w:t>
+      </w:r>
+      <w:r>
+        <w:rPr>
+          <w:rStyle w:val="typ"/>
+        </w:rPr>
+        <w:t>Post</w:t>
+      </w:r>
+      <w:r>
+        <w:rPr>
+          <w:rStyle w:val="pln"/>
+        </w:rPr>
+        <w:t xml:space="preserve"> </w:t>
+      </w:r>
+      <w:r>
+        <w:rPr>
+          <w:rStyle w:val="pun"/>
+        </w:rPr>
+        <w:t>{</w:t>
+      </w:r>
+      <w:r>
+        <w:br/>
+      </w:r>
+      <w:r>
+        <w:br/>
+      </w:r>
+      <w:r>
+        <w:rPr>
+          <w:rStyle w:val="pln"/>
+        </w:rPr>
+        <w:t xml:space="preserve">  </w:t>
+      </w:r>
+      <w:r>
+        <w:rPr>
+          <w:rStyle w:val="kwd"/>
+        </w:rPr>
+        <w:t>public</w:t>
+      </w:r>
+      <w:r>
+        <w:rPr>
+          <w:rStyle w:val="pln"/>
+        </w:rPr>
+        <w:t xml:space="preserve"> </w:t>
+      </w:r>
+      <w:r>
+        <w:rPr>
+          <w:rStyle w:val="typ"/>
+        </w:rPr>
+        <w:t>String</w:t>
+      </w:r>
+      <w:r>
+        <w:rPr>
+          <w:rStyle w:val="pln"/>
+        </w:rPr>
+        <w:t xml:space="preserve"> </w:t>
+      </w:r>
+      <w:r>
+        <w:rPr>
+          <w:rStyle w:val="pln"/>
+        </w:rPr>
+        <w:t>Location</w:t>
+      </w:r>
+      <w:r>
+        <w:rPr>
+          <w:rStyle w:val="pun"/>
+        </w:rPr>
+        <w:t>;</w:t>
+      </w:r>
+      <w:r>
+        <w:br/>
+      </w:r>
+      <w:r>
+        <w:rPr>
+          <w:rStyle w:val="pln"/>
+        </w:rPr>
+        <w:t> </w:t>
+      </w:r>
+      <w:r>
+        <w:br/>
+      </w:r>
+      <w:r>
+        <w:rPr>
+          <w:rStyle w:val="pln"/>
+        </w:rPr>
+        <w:t xml:space="preserve">  </w:t>
+      </w:r>
+      <w:r>
+        <w:rPr>
+          <w:rStyle w:val="kwd"/>
+        </w:rPr>
+        <w:t>public</w:t>
+      </w:r>
+      <w:r>
+        <w:rPr>
+          <w:rStyle w:val="pln"/>
+        </w:rPr>
+        <w:t xml:space="preserve"> </w:t>
+      </w:r>
+      <w:r>
+        <w:rPr>
+          <w:rStyle w:val="typ"/>
+        </w:rPr>
+        <w:t>Post</w:t>
+      </w:r>
+      <w:r>
+        <w:rPr>
+          <w:rStyle w:val="pun"/>
+        </w:rPr>
+        <w:t>(</w:t>
+      </w:r>
+      <w:r>
+        <w:rPr>
+          <w:rStyle w:val="typ"/>
+        </w:rPr>
+        <w:t>String</w:t>
+      </w:r>
+      <w:r>
+        <w:rPr>
+          <w:rStyle w:val="pln"/>
+        </w:rPr>
+        <w:t xml:space="preserve"> </w:t>
+      </w:r>
+      <w:r>
+        <w:rPr>
+          <w:rStyle w:val="pln"/>
+        </w:rPr>
+        <w:t>Location</w:t>
+      </w:r>
+      <w:r>
+        <w:rPr>
+          <w:rStyle w:val="pun"/>
+        </w:rPr>
+        <w:t>)</w:t>
+      </w:r>
+      <w:r>
+        <w:rPr>
+          <w:rStyle w:val="pln"/>
+        </w:rPr>
+        <w:t xml:space="preserve"> </w:t>
+      </w:r>
+      <w:r>
+        <w:rPr>
+          <w:rStyle w:val="pun"/>
+        </w:rPr>
+        <w:t>{</w:t>
+      </w:r>
+      <w:r>
+        <w:br/>
+      </w:r>
+      <w:r>
+        <w:rPr>
+          <w:rStyle w:val="pln"/>
+        </w:rPr>
+        <w:t xml:space="preserve">    </w:t>
+      </w:r>
+      <w:r>
+        <w:rPr>
+          <w:rStyle w:val="com"/>
+          <w:rFonts w:eastAsiaTheme="majorEastAsia"/>
+        </w:rPr>
+        <w:t>// ...</w:t>
+      </w:r>
+      <w:r>
+        <w:br/>
+      </w:r>
+      <w:r>
+        <w:rPr>
+          <w:rStyle w:val="pln"/>
+        </w:rPr>
+        <w:t xml:space="preserve">  </w:t>
+      </w:r>
+      <w:r>
+        <w:rPr>
+          <w:rStyle w:val="pun"/>
+        </w:rPr>
+        <w:t>}</w:t>
+      </w:r>
+      <w:r>
+        <w:br/>
+      </w:r>
+      <w:r>
+        <w:br/>
+      </w:r>
+      <w:r>
+        <w:rPr>
+          <w:rStyle w:val="pun"/>
+        </w:rPr>
+        <w:t>}</w:t>
+      </w:r>
+      <w:r>
+        <w:br/>
+      </w:r>
+    </w:p>
+    <w:p>
+      <w:pPr>
+        <w:pStyle w:val="HTMLPreformatted"/>
+      </w:pPr>
+      <w:r>
+        <w:t>2- getting the reference to the firebase database Accident-Alert-Appliaction</w:t>
+      </w:r>
+    </w:p>
+    <w:p>
+      <w:pPr>
+        <w:pStyle w:val="HTMLPreformatted"/>
+      </w:pPr>
+      <w:r>
+        <w:br/>
+      </w:r>
+      <w:r>
+        <w:rPr>
+          <w:rStyle w:val="com"/>
+          <w:rFonts w:eastAsiaTheme="majorEastAsia"/>
+        </w:rPr>
+        <w:t>// Get a reference to our posts</w:t>
+      </w:r>
+      <w:r>
+        <w:br/>
+      </w:r>
+      <w:r>
+        <w:rPr>
+          <w:rStyle w:val="kwd"/>
+        </w:rPr>
+        <w:t>final</w:t>
+      </w:r>
+      <w:r>
+        <w:rPr>
+          <w:rStyle w:val="pln"/>
+        </w:rPr>
+        <w:t xml:space="preserve"> </w:t>
+      </w:r>
+      <w:r>
+        <w:rPr>
+          <w:rStyle w:val="typ"/>
+        </w:rPr>
+        <w:t>FirebaseDatabase</w:t>
+      </w:r>
+      <w:r>
+        <w:rPr>
+          <w:rStyle w:val="pln"/>
+        </w:rPr>
+        <w:t xml:space="preserve"> database </w:t>
+      </w:r>
+      <w:r>
+        <w:rPr>
+          <w:rStyle w:val="pun"/>
+        </w:rPr>
+        <w:t>=</w:t>
+      </w:r>
+      <w:r>
+        <w:rPr>
+          <w:rStyle w:val="pln"/>
+        </w:rPr>
+        <w:t xml:space="preserve"> </w:t>
+      </w:r>
+      <w:r>
+        <w:rPr>
+          <w:rStyle w:val="typ"/>
+        </w:rPr>
+        <w:t>FirebaseDatabase</w:t>
+      </w:r>
+      <w:r>
+        <w:rPr>
+          <w:rStyle w:val="pun"/>
+        </w:rPr>
+        <w:t>.</w:t>
+      </w:r>
+      <w:r>
+        <w:rPr>
+          <w:rStyle w:val="pln"/>
+        </w:rPr>
+        <w:t>getInstance</w:t>
+      </w:r>
+      <w:r>
+        <w:rPr>
+          <w:rStyle w:val="pun"/>
+        </w:rPr>
+        <w:t>();</w:t>
+      </w:r>
+      <w:r>
+        <w:br/>
+      </w:r>
+      <w:r>
+        <w:rPr>
+          <w:rStyle w:val="typ"/>
+        </w:rPr>
+        <w:t>DatabaseReference</w:t>
+      </w:r>
+      <w:r>
+        <w:rPr>
+          <w:rStyle w:val="pln"/>
+        </w:rPr>
+        <w:t xml:space="preserve"> </w:t>
+      </w:r>
+      <w:r>
+        <w:rPr>
+          <w:rStyle w:val="kwd"/>
+        </w:rPr>
+        <w:t>ref</w:t>
+      </w:r>
+      <w:r>
+        <w:rPr>
+          <w:rStyle w:val="pln"/>
+        </w:rPr>
+        <w:t xml:space="preserve"> </w:t>
+      </w:r>
+      <w:r>
+        <w:rPr>
+          <w:rStyle w:val="pun"/>
+        </w:rPr>
+        <w:t>=</w:t>
+      </w:r>
+      <w:r>
+        <w:rPr>
+          <w:rStyle w:val="pln"/>
+        </w:rPr>
+        <w:t xml:space="preserve"> database</w:t>
+      </w:r>
+      <w:r>
+        <w:rPr>
+          <w:rStyle w:val="pun"/>
+        </w:rPr>
+        <w:t>.</w:t>
+      </w:r>
+      <w:r>
+        <w:rPr>
+          <w:rStyle w:val="pln"/>
+        </w:rPr>
+        <w:t>getReference</w:t>
+      </w:r>
+      <w:r>
+        <w:rPr>
+          <w:rStyle w:val="pun"/>
+        </w:rPr>
+        <w:t>(“</w:t>
+      </w:r>
+      <w:r>
+        <w:rPr>
+          <w:rStyle w:val="pun"/>
+        </w:rPr>
+        <w:t>https://accident-alert-application.firebaseio.com/</w:t>
+      </w:r>
+      <w:r>
+        <w:rPr>
+          <w:rStyle w:val="pun"/>
+        </w:rPr>
+        <w:t>”)</w:t>
+      </w:r>
+      <w:r>
+        <w:rPr>
+          <w:rStyle w:val="pun"/>
+        </w:rPr>
+        <w:t>);</w:t>
+      </w:r>
+    </w:p>
+    <w:p>
+      <w:pPr>
+        <w:tabs>
+          <w:tab w:val="left" w:pos="2502"/>
+        </w:tabs>
+        <w:rPr>
+          <w:rFonts w:ascii="Times New Roman" w:eastAsia="Times New Roman" w:hAnsi="Times New Roman" w:cs="Times New Roman"/>
+          <w:lang w:val="en-US"/>
+        </w:rPr>
+      </w:pPr>
+      <w:r>
+        <w:rPr>
+          <w:rFonts w:ascii="Times New Roman" w:eastAsia="Times New Roman" w:hAnsi="Times New Roman" w:cs="Times New Roman"/>
+          <w:lang w:val="en-US"/>
+        </w:rPr>
+        <w:t xml:space="preserve"> </w:t>
+      </w:r>
+    </w:p>
+    <w:p>
+      <w:pPr>
+        <w:tabs>
+          <w:tab w:val="left" w:pos="2502"/>
+        </w:tabs>
+        <w:rPr>
+          <w:rFonts w:ascii="Times New Roman" w:eastAsia="Times New Roman" w:hAnsi="Times New Roman" w:cs="Times New Roman"/>
+          <w:lang w:val="en-US"/>
+        </w:rPr>
+      </w:pPr>
+      <w:r>
+        <w:rPr>
+          <w:rFonts w:ascii="Times New Roman" w:eastAsia="Times New Roman" w:hAnsi="Times New Roman" w:cs="Times New Roman"/>
+          <w:lang w:val="en-US"/>
+        </w:rPr>
+        <w:t>3- Retrieve the last added data to the database location</w:t>
+      </w:r>
+      <w:r>
+        <w:rPr>
+          <w:rFonts w:ascii="Times New Roman" w:eastAsia="Times New Roman" w:hAnsi="Times New Roman" w:cs="Times New Roman"/>
+          <w:lang w:val="en-US"/>
+        </w:rPr>
+        <w:t xml:space="preserve"> specified as the reference onj point  #-2 </w:t>
+      </w:r>
+    </w:p>
+    <w:p>
+      <w:pPr>
+        <w:tabs>
+          <w:tab w:val="left" w:pos="2502"/>
+        </w:tabs>
+        <w:rPr>
+          <w:rFonts w:ascii="Times New Roman" w:eastAsia="Times New Roman" w:hAnsi="Times New Roman" w:cs="Times New Roman"/>
+          <w:lang w:val="en-US"/>
+        </w:rPr>
+      </w:pPr>
+    </w:p>
+    <w:p>
+      <w:pPr>
+        <w:pStyle w:val="HTMLPreformatted"/>
+        <w:rPr>
+          <w:rStyle w:val="pun"/>
+        </w:rPr>
+      </w:pPr>
+      <w:r>
+        <w:rPr>
+          <w:rStyle w:val="kwd"/>
+        </w:rPr>
+        <w:t>ref</w:t>
+      </w:r>
+      <w:r>
+        <w:rPr>
+          <w:rStyle w:val="pun"/>
+        </w:rPr>
+        <w:t>.</w:t>
+      </w:r>
+      <w:r>
+        <w:rPr>
+          <w:rStyle w:val="pln"/>
+        </w:rPr>
+        <w:t>addChildEventListener</w:t>
+      </w:r>
+      <w:r>
+        <w:rPr>
+          <w:rStyle w:val="pun"/>
+        </w:rPr>
+        <w:t>(</w:t>
+      </w:r>
+      <w:r>
+        <w:rPr>
+          <w:rStyle w:val="kwd"/>
+        </w:rPr>
+        <w:t>new</w:t>
+      </w:r>
+      <w:r>
+        <w:rPr>
+          <w:rStyle w:val="pln"/>
+        </w:rPr>
+        <w:t xml:space="preserve"> </w:t>
+      </w:r>
+      <w:r>
+        <w:rPr>
+          <w:rStyle w:val="typ"/>
+        </w:rPr>
+        <w:t>ChildEventListener</w:t>
+      </w:r>
+      <w:r>
+        <w:rPr>
+          <w:rStyle w:val="pun"/>
+        </w:rPr>
+        <w:t>()</w:t>
+      </w:r>
+      <w:r>
+        <w:rPr>
+          <w:rStyle w:val="pln"/>
+        </w:rPr>
+        <w:t xml:space="preserve"> </w:t>
+      </w:r>
+      <w:r>
+        <w:rPr>
+          <w:rStyle w:val="pun"/>
+        </w:rPr>
+        <w:t>{</w:t>
+      </w:r>
+      <w:r>
+        <w:br/>
+      </w:r>
+      <w:r>
+        <w:rPr>
+          <w:rStyle w:val="pln"/>
+        </w:rPr>
+        <w:t xml:space="preserve">  </w:t>
+      </w:r>
+      <w:r>
+        <w:rPr>
+          <w:rStyle w:val="lit"/>
+          <w:rFonts w:eastAsiaTheme="majorEastAsia"/>
+        </w:rPr>
+        <w:t>@Override</w:t>
+      </w:r>
+      <w:r>
+        <w:br/>
+      </w:r>
+      <w:r>
+        <w:rPr>
+          <w:rStyle w:val="pln"/>
+        </w:rPr>
+        <w:t xml:space="preserve">  </w:t>
+      </w:r>
+      <w:r>
+        <w:rPr>
+          <w:rStyle w:val="kwd"/>
+        </w:rPr>
+        <w:t>public</w:t>
+      </w:r>
+      <w:r>
+        <w:rPr>
+          <w:rStyle w:val="pln"/>
+        </w:rPr>
+        <w:t xml:space="preserve"> </w:t>
+      </w:r>
+      <w:r>
+        <w:rPr>
+          <w:rStyle w:val="kwd"/>
+        </w:rPr>
+        <w:t>void</w:t>
+      </w:r>
+      <w:r>
+        <w:rPr>
+          <w:rStyle w:val="pln"/>
+        </w:rPr>
+        <w:t xml:space="preserve"> onChildAdded</w:t>
+      </w:r>
+      <w:r>
+        <w:rPr>
+          <w:rStyle w:val="pun"/>
+        </w:rPr>
+        <w:t>(</w:t>
+      </w:r>
+      <w:r>
+        <w:rPr>
+          <w:rStyle w:val="typ"/>
+        </w:rPr>
+        <w:t>DataSnapshot</w:t>
+      </w:r>
+      <w:r>
+        <w:rPr>
+          <w:rStyle w:val="pln"/>
+        </w:rPr>
+        <w:t xml:space="preserve"> dataSnapshot</w:t>
+      </w:r>
+      <w:r>
+        <w:rPr>
+          <w:rStyle w:val="pun"/>
+        </w:rPr>
+        <w:t>,</w:t>
+      </w:r>
+      <w:r>
+        <w:rPr>
+          <w:rStyle w:val="pln"/>
+        </w:rPr>
+        <w:t xml:space="preserve"> </w:t>
+      </w:r>
+      <w:r>
+        <w:rPr>
+          <w:rStyle w:val="typ"/>
+        </w:rPr>
+        <w:t>String</w:t>
+      </w:r>
+      <w:r>
+        <w:rPr>
+          <w:rStyle w:val="pln"/>
+        </w:rPr>
+        <w:t xml:space="preserve"> prevChildKey</w:t>
+      </w:r>
+      <w:r>
+        <w:rPr>
+          <w:rStyle w:val="pun"/>
+        </w:rPr>
+        <w:t>)</w:t>
+      </w:r>
+      <w:r>
+        <w:rPr>
+          <w:rStyle w:val="pln"/>
+        </w:rPr>
+        <w:t xml:space="preserve"> </w:t>
+      </w:r>
+      <w:r>
+        <w:rPr>
+          <w:rStyle w:val="pun"/>
+        </w:rPr>
+        <w:t>{</w:t>
+      </w:r>
+    </w:p>
+    <w:p>
+      <w:pPr>
+        <w:pStyle w:val="HTMLPreformatted"/>
+        <w:rPr>
+          <w:rStyle w:val="pun"/>
+        </w:rPr>
+      </w:pPr>
+    </w:p>
+    <w:p>
+      <w:pPr>
+        <w:pStyle w:val="HTMLPreformatted"/>
+        <w:rPr>
+          <w:rStyle w:val="pun"/>
+        </w:rPr>
+      </w:pPr>
+      <w:r>
+        <w:rPr>
+          <w:rStyle w:val="pun"/>
+        </w:rPr>
+        <w:t>//instance of the class for holdingthe location data</w:t>
+      </w:r>
+    </w:p>
+    <w:p>
+      <w:pPr>
+        <w:pStyle w:val="HTMLPreformatted"/>
+        <w:rPr>
+          <w:rStyle w:val="pun"/>
+        </w:rPr>
+      </w:pPr>
+      <w:r>
+        <w:br/>
+      </w:r>
+      <w:r>
+        <w:rPr>
+          <w:rStyle w:val="pln"/>
+        </w:rPr>
+        <w:t xml:space="preserve">    </w:t>
+      </w:r>
+      <w:r>
+        <w:rPr>
+          <w:rStyle w:val="typ"/>
+        </w:rPr>
+        <w:t>Post</w:t>
+      </w:r>
+      <w:r>
+        <w:rPr>
+          <w:rStyle w:val="pln"/>
+        </w:rPr>
+        <w:t xml:space="preserve"> newPost </w:t>
+      </w:r>
+      <w:r>
+        <w:rPr>
+          <w:rStyle w:val="pun"/>
+        </w:rPr>
+        <w:t>=</w:t>
+      </w:r>
+      <w:r>
+        <w:rPr>
+          <w:rStyle w:val="pln"/>
+        </w:rPr>
+        <w:t xml:space="preserve"> dataSnapshot</w:t>
+      </w:r>
+      <w:r>
+        <w:rPr>
+          <w:rStyle w:val="pun"/>
+        </w:rPr>
+        <w:t>.</w:t>
+      </w:r>
+      <w:r>
+        <w:rPr>
+          <w:rStyle w:val="pln"/>
+        </w:rPr>
+        <w:t>getValue</w:t>
+      </w:r>
+      <w:r>
+        <w:rPr>
+          <w:rStyle w:val="pun"/>
+        </w:rPr>
+        <w:t>(</w:t>
+      </w:r>
+      <w:r>
+        <w:rPr>
+          <w:rStyle w:val="typ"/>
+        </w:rPr>
+        <w:t>Post</w:t>
+      </w:r>
+      <w:r>
+        <w:rPr>
+          <w:rStyle w:val="pun"/>
+        </w:rPr>
+        <w:t>.</w:t>
+      </w:r>
+      <w:r>
+        <w:rPr>
+          <w:rStyle w:val="kwd"/>
+        </w:rPr>
+        <w:t>class</w:t>
+      </w:r>
+      <w:r>
+        <w:rPr>
+          <w:rStyle w:val="pun"/>
+        </w:rPr>
+        <w:t xml:space="preserve">); </w:t>
+      </w:r>
+    </w:p>
+    <w:p>
+      <w:pPr>
+        <w:pStyle w:val="HTMLPreformatted"/>
+        <w:rPr>
+          <w:rStyle w:val="pun"/>
+        </w:rPr>
+      </w:pPr>
+    </w:p>
+    <w:p>
+      <w:pPr>
+        <w:pStyle w:val="HTMLPreformatted"/>
+        <w:rPr>
+          <w:rStyle w:val="pun"/>
+        </w:rPr>
+      </w:pPr>
+      <w:r>
+        <w:rPr>
+          <w:rStyle w:val="pun"/>
+        </w:rPr>
+        <w:t>//if we had to print the location data on console</w:t>
+      </w:r>
+      <w:r>
+        <w:br/>
+      </w:r>
+      <w:r>
+        <w:rPr>
+          <w:rStyle w:val="pln"/>
+        </w:rPr>
+        <w:t xml:space="preserve">    </w:t>
+      </w:r>
+      <w:r>
+        <w:rPr>
+          <w:rStyle w:val="typ"/>
+        </w:rPr>
+        <w:t>System</w:t>
+      </w:r>
+      <w:r>
+        <w:rPr>
+          <w:rStyle w:val="pun"/>
+        </w:rPr>
+        <w:t>.</w:t>
+      </w:r>
+      <w:r>
+        <w:rPr>
+          <w:rStyle w:val="kwd"/>
+        </w:rPr>
+        <w:t>out</w:t>
+      </w:r>
+      <w:r>
+        <w:rPr>
+          <w:rStyle w:val="pun"/>
+        </w:rPr>
+        <w:t>.</w:t>
+      </w:r>
+      <w:r>
+        <w:rPr>
+          <w:rStyle w:val="pln"/>
+        </w:rPr>
+        <w:t>println</w:t>
+      </w:r>
+      <w:r>
+        <w:rPr>
+          <w:rStyle w:val="pun"/>
+        </w:rPr>
+        <w:t>(</w:t>
+      </w:r>
+      <w:r>
+        <w:rPr>
+          <w:rStyle w:val="str"/>
+        </w:rPr>
+        <w:t>"Location: "</w:t>
+      </w:r>
+      <w:r>
+        <w:rPr>
+          <w:rStyle w:val="pln"/>
+        </w:rPr>
+        <w:t xml:space="preserve"> </w:t>
+      </w:r>
+      <w:r>
+        <w:rPr>
+          <w:rStyle w:val="pun"/>
+        </w:rPr>
+        <w:t>+</w:t>
+      </w:r>
+      <w:r>
+        <w:rPr>
+          <w:rStyle w:val="pln"/>
+        </w:rPr>
+        <w:t xml:space="preserve"> newPost</w:t>
+      </w:r>
+      <w:r>
+        <w:rPr>
+          <w:rStyle w:val="pun"/>
+        </w:rPr>
+        <w:t>.Location);</w:t>
+      </w:r>
+      <w:r>
+        <w:br/>
+      </w:r>
+      <w:r>
+        <w:rPr>
+          <w:rStyle w:val="pln"/>
+        </w:rPr>
+        <w:t>   </w:t>
+      </w:r>
+      <w:r>
+        <w:br/>
+      </w:r>
+      <w:r>
+        <w:rPr>
+          <w:rStyle w:val="pln"/>
+        </w:rPr>
+        <w:t xml:space="preserve">  </w:t>
+      </w:r>
+      <w:r>
+        <w:rPr>
+          <w:rStyle w:val="pun"/>
+        </w:rPr>
+        <w:t>}</w:t>
+      </w:r>
+    </w:p>
+    <w:p>
+      <w:pPr>
+        <w:pStyle w:val="HTMLPreformatted"/>
+        <w:rPr>
+          <w:rStyle w:val="pun"/>
+        </w:rPr>
+      </w:pPr>
+    </w:p>
+    <w:p>
+      <w:pPr>
+        <w:pStyle w:val="HTMLPreformatted"/>
+        <w:rPr>
+          <w:rStyle w:val="pun"/>
+        </w:rPr>
+      </w:pPr>
+    </w:p>
+    <w:p>
+      <w:pPr>
+        <w:pStyle w:val="HTMLPreformatted"/>
+        <w:rPr>
+          <w:rStyle w:val="pun"/>
+        </w:rPr>
+      </w:pPr>
+    </w:p>
+    <w:p>
+      <w:pPr>
+        <w:pStyle w:val="HTMLPreformatted"/>
+        <w:rPr>
+          <w:rStyle w:val="pun"/>
+        </w:rPr>
+      </w:pPr>
+    </w:p>
+    <w:p>
+      <w:pPr>
+        <w:pStyle w:val="HTMLPreformatted"/>
+        <w:rPr>
+          <w:rStyle w:val="pun"/>
+        </w:rPr>
+      </w:pPr>
+    </w:p>
+    <w:p>
+      <w:pPr>
+        <w:pStyle w:val="HTMLPreformatted"/>
+        <w:rPr>
+          <w:rStyle w:val="pun"/>
+        </w:rPr>
+      </w:pPr>
+    </w:p>
+    <w:p>
+      <w:pPr>
+        <w:pStyle w:val="HTMLPreformatted"/>
+        <w:rPr>
+          <w:rStyle w:val="pun"/>
+        </w:rPr>
+      </w:pPr>
+    </w:p>
+    <w:p>
+      <w:pPr>
+        <w:pStyle w:val="HTMLPreformatted"/>
+        <w:rPr>
+          <w:rStyle w:val="pun"/>
+        </w:rPr>
+      </w:pPr>
+    </w:p>
+    <w:p>
+      <w:pPr>
+        <w:pStyle w:val="HTMLPreformatted"/>
+        <w:rPr>
+          <w:rStyle w:val="pun"/>
+        </w:rPr>
+      </w:pPr>
+    </w:p>
+    <w:p>
+      <w:pPr>
+        <w:pStyle w:val="HTMLPreformatted"/>
+        <w:rPr>
+          <w:rStyle w:val="pun"/>
+        </w:rPr>
+      </w:pPr>
+    </w:p>
+    <w:p>
+      <w:pPr>
+        <w:pStyle w:val="HTMLPreformatted"/>
+        <w:rPr>
+          <w:rStyle w:val="pun"/>
+        </w:rPr>
+      </w:pPr>
+    </w:p>
+    <w:p>
+      <w:pPr>
+        <w:pStyle w:val="HTMLPreformatted"/>
+        <w:rPr>
+          <w:rStyle w:val="pun"/>
+        </w:rPr>
+      </w:pPr>
+    </w:p>
+    <w:p>
+      <w:pPr>
+        <w:pStyle w:val="HTMLPreformatted"/>
+        <w:rPr>
+          <w:rStyle w:val="pun"/>
+          <w:b/>
+          <w:bCs/>
+          <w:sz w:val="44"/>
+          <w:szCs w:val="44"/>
+        </w:rPr>
+      </w:pPr>
+      <w:r>
+        <w:rPr>
+          <w:rStyle w:val="pun"/>
+          <w:b/>
+          <w:bCs/>
+          <w:sz w:val="44"/>
+          <w:szCs w:val="44"/>
+        </w:rPr>
+        <w:lastRenderedPageBreak/>
+        <w:t>Adding User Authentication</w:t>
+      </w:r>
+      <w:r>
+        <w:rPr>
+          <w:rStyle w:val="pun"/>
+          <w:b/>
+          <w:bCs/>
+          <w:sz w:val="44"/>
+          <w:szCs w:val="44"/>
+        </w:rPr>
+        <w:t xml:space="preserve"> </w:t>
+      </w:r>
+    </w:p>
+    <w:p>
+      <w:pPr>
+        <w:pStyle w:val="HTMLPreformatted"/>
+        <w:rPr>
+          <w:rStyle w:val="pun"/>
+          <w:sz w:val="24"/>
+          <w:szCs w:val="24"/>
+        </w:rPr>
+      </w:pPr>
+    </w:p>
+    <w:p>
+      <w:pPr>
+        <w:pStyle w:val="HTMLPreformatted"/>
+        <w:rPr>
+          <w:rStyle w:val="pun"/>
+          <w:sz w:val="24"/>
+          <w:szCs w:val="24"/>
+        </w:rPr>
+      </w:pPr>
+    </w:p>
+    <w:p>
+      <w:pPr>
+        <w:pStyle w:val="HTMLPreformatted"/>
+        <w:rPr>
+          <w:rStyle w:val="pun"/>
+        </w:rPr>
+      </w:pPr>
+    </w:p>
+    <w:p>
+      <w:pPr>
+        <w:pStyle w:val="HTMLPreformatted"/>
+        <w:rPr>
+          <w:rStyle w:val="pun"/>
+        </w:rPr>
+      </w:pPr>
+    </w:p>
+    <w:p>
+      <w:pPr>
+        <w:pStyle w:val="HTMLPreformatted"/>
+        <w:rPr>
+          <w:rStyle w:val="pun"/>
+        </w:rPr>
+      </w:pPr>
+    </w:p>
+    <w:p>
+      <w:pPr>
+        <w:pStyle w:val="HTMLPreformatted"/>
+        <w:rPr>
+          <w:rStyle w:val="pun"/>
+        </w:rPr>
+      </w:pPr>
+      <w:r>
+        <w:rPr>
+          <w:rStyle w:val="pun"/>
+        </w:rPr>
+        <w:t>1- Authenticate the signIN window to</w:t>
+      </w:r>
+      <w:r>
+        <w:rPr>
+          <w:rStyle w:val="pun"/>
+        </w:rPr>
+        <w:t xml:space="preserve"> identify or create a new user </w:t>
+      </w:r>
+    </w:p>
+    <w:p>
+      <w:pPr>
+        <w:pStyle w:val="HTMLPreformatted"/>
+        <w:rPr>
+          <w:rStyle w:val="pun"/>
+        </w:rPr>
+      </w:pPr>
+    </w:p>
+    <w:p>
+      <w:pPr>
+        <w:pStyle w:val="HTMLPreformatted"/>
+        <w:rPr>
+          <w:rStyle w:val="pun"/>
+        </w:rPr>
+      </w:pPr>
+    </w:p>
+    <w:p>
+      <w:pPr>
+        <w:pStyle w:val="HTMLPreformatted"/>
+      </w:pPr>
+    </w:p>
+    <w:p>
+      <w:pPr>
+        <w:pStyle w:val="ListParagraph"/>
+        <w:numPr>
+          <w:ilvl w:val="0"/>
+          <w:numId w:val="3"/>
+        </w:numPr>
         <w:spacing w:before="100" w:beforeAutospacing="1" w:after="100" w:afterAutospacing="1" w:line="240" w:lineRule="auto"/>
+      </w:pPr>
+      <w:r>
+        <w:t>With the project suitably configured to make use of Firebase Authentication and the realtime database, code can now be added to the project to perform the user authentication. Edit the  SignInActivity.java file and modify it as follows to initiate the authentication process:</w:t>
+      </w:r>
+    </w:p>
+    <w:p>
+      <w:pPr>
+        <w:spacing w:before="100" w:beforeAutospacing="1" w:after="100" w:afterAutospacing="1" w:line="240" w:lineRule="auto"/>
+        <w:ind w:left="360"/>
+        <w:rPr>
+          <w:b/>
+          <w:bCs/>
+          <w:sz w:val="28"/>
+          <w:szCs w:val="28"/>
+        </w:rPr>
+      </w:pPr>
+      <w:r>
+        <w:rPr>
+          <w:b/>
+          <w:bCs/>
+          <w:sz w:val="28"/>
+          <w:szCs w:val="28"/>
+        </w:rPr>
+        <w:t>Java code</w:t>
+      </w:r>
+    </w:p>
+    <w:p>
+      <w:pPr>
+        <w:pStyle w:val="HTMLPreformatted"/>
+        <w:ind w:left="360"/>
+      </w:pPr>
+      <w:r>
+        <w:t>package com.ebookfrenzy.realtimedb;</w:t>
+      </w:r>
+    </w:p>
+    <w:p>
+      <w:pPr>
+        <w:pStyle w:val="HTMLPreformatted"/>
+        <w:ind w:left="720"/>
+      </w:pPr>
+    </w:p>
+    <w:p>
+      <w:pPr>
+        <w:pStyle w:val="HTMLPreformatted"/>
+        <w:ind w:left="360"/>
+      </w:pPr>
+      <w:r>
+        <w:t>import android.content.Intent;</w:t>
+      </w:r>
+    </w:p>
+    <w:p>
+      <w:pPr>
+        <w:pStyle w:val="HTMLPreformatted"/>
+        <w:ind w:left="360"/>
+      </w:pPr>
+      <w:r>
+        <w:t>import android.support.v7.app.AppCompatActivity;</w:t>
+      </w:r>
+    </w:p>
+    <w:p>
+      <w:pPr>
+        <w:pStyle w:val="HTMLPreformatted"/>
+        <w:ind w:left="360"/>
+      </w:pPr>
+      <w:r>
+        <w:t>import android.os.Bundle;</w:t>
+      </w:r>
+    </w:p>
+    <w:p>
+      <w:pPr>
+        <w:pStyle w:val="HTMLPreformatted"/>
+        <w:ind w:left="360"/>
+      </w:pPr>
+    </w:p>
+    <w:p>
+      <w:pPr>
+        <w:pStyle w:val="HTMLPreformatted"/>
+        <w:ind w:left="360"/>
+      </w:pPr>
+      <w:r>
+        <w:t>import com.firebase.ui.auth.ErrorCodes;</w:t>
+      </w:r>
+    </w:p>
+    <w:p>
+      <w:pPr>
+        <w:pStyle w:val="HTMLPreformatted"/>
+        <w:ind w:left="360"/>
+      </w:pPr>
+      <w:r>
+        <w:t>import com.firebase.ui.auth.IdpResponse;</w:t>
+      </w:r>
+    </w:p>
+    <w:p>
+      <w:pPr>
+        <w:pStyle w:val="HTMLPreformatted"/>
+        <w:ind w:left="360"/>
+      </w:pPr>
+      <w:r>
+        <w:t>import com.firebase.ui.auth.ResultCodes;</w:t>
+      </w:r>
+    </w:p>
+    <w:p>
+      <w:pPr>
+        <w:pStyle w:val="HTMLPreformatted"/>
+        <w:ind w:left="360"/>
+      </w:pPr>
+      <w:r>
+        <w:t>import com.firebase.ui.auth.AuthUI;</w:t>
+      </w:r>
+    </w:p>
+    <w:p>
+      <w:pPr>
+        <w:pStyle w:val="HTMLPreformatted"/>
+        <w:ind w:left="360"/>
+      </w:pPr>
+      <w:r>
+        <w:t>import com.google.firebase.auth.FirebaseAuth;</w:t>
+      </w:r>
+    </w:p>
+    <w:p>
+      <w:pPr>
+        <w:pStyle w:val="HTMLPreformatted"/>
+        <w:ind w:left="360"/>
+      </w:pPr>
+    </w:p>
+    <w:p>
+      <w:pPr>
+        <w:pStyle w:val="HTMLPreformatted"/>
+        <w:ind w:left="360"/>
+      </w:pPr>
+      <w:r>
+        <w:t>import java.util.ArrayList;</w:t>
+      </w:r>
+    </w:p>
+    <w:p>
+      <w:pPr>
+        <w:pStyle w:val="HTMLPreformatted"/>
+        <w:ind w:left="360"/>
+      </w:pPr>
+      <w:r>
+        <w:t>import java.util.List;</w:t>
+      </w:r>
+    </w:p>
+    <w:p>
+      <w:pPr>
+        <w:pStyle w:val="HTMLPreformatted"/>
+        <w:ind w:left="360"/>
+      </w:pPr>
+    </w:p>
+    <w:p>
+      <w:pPr>
+        <w:pStyle w:val="HTMLPreformatted"/>
+        <w:ind w:left="360"/>
+      </w:pPr>
+      <w:r>
+        <w:t>public class RealtimeDBActivity extends AppCompatActivity {</w:t>
+      </w:r>
+    </w:p>
+    <w:p>
+      <w:pPr>
+        <w:pStyle w:val="HTMLPreformatted"/>
+        <w:ind w:left="360"/>
+      </w:pPr>
+    </w:p>
+    <w:p>
+      <w:pPr>
+        <w:pStyle w:val="HTMLPreformatted"/>
+        <w:ind w:left="360"/>
+      </w:pPr>
+      <w:r>
+        <w:t xml:space="preserve">    FirebaseAuth auth;</w:t>
+      </w:r>
+    </w:p>
+    <w:p>
+      <w:pPr>
+        <w:pStyle w:val="HTMLPreformatted"/>
+        <w:ind w:left="360"/>
+      </w:pPr>
+      <w:r>
+        <w:t xml:space="preserve">    private static final int REQUEST_CODE = 101;</w:t>
+      </w:r>
+    </w:p>
+    <w:p>
+      <w:pPr>
+        <w:pStyle w:val="HTMLPreformatted"/>
+        <w:ind w:left="360"/>
+      </w:pPr>
+    </w:p>
+    <w:p>
+      <w:pPr>
+        <w:pStyle w:val="HTMLPreformatted"/>
+        <w:ind w:left="360"/>
+      </w:pPr>
+      <w:r>
+        <w:t xml:space="preserve">   @Override</w:t>
+      </w:r>
+    </w:p>
+    <w:p>
+      <w:pPr>
+        <w:pStyle w:val="HTMLPreformatted"/>
+        <w:ind w:left="360"/>
+      </w:pPr>
+      <w:r>
+        <w:t xml:space="preserve">    protected void onCreate(Bundle savedInstanceState) {</w:t>
+      </w:r>
+    </w:p>
+    <w:p>
+      <w:pPr>
+        <w:pStyle w:val="HTMLPreformatted"/>
+        <w:ind w:left="360"/>
+      </w:pPr>
+      <w:r>
+        <w:t xml:space="preserve">        super.onCreate(savedInstanceState);</w:t>
+      </w:r>
+    </w:p>
+    <w:p>
+      <w:pPr>
+        <w:pStyle w:val="HTMLPreformatted"/>
+        <w:ind w:left="360"/>
+      </w:pPr>
+    </w:p>
+    <w:p>
+      <w:pPr>
+        <w:pStyle w:val="HTMLPreformatted"/>
+        <w:ind w:left="360"/>
+      </w:pPr>
+      <w:r>
+        <w:t>//replace the underlined code with the name of the layout of the //signInActivity</w:t>
+      </w:r>
+    </w:p>
+    <w:p>
+      <w:pPr>
+        <w:pStyle w:val="HTMLPreformatted"/>
+        <w:ind w:left="360"/>
+      </w:pPr>
+    </w:p>
+    <w:p>
+      <w:pPr>
+        <w:pStyle w:val="HTMLPreformatted"/>
+        <w:ind w:left="360"/>
+      </w:pPr>
+      <w:r>
+        <w:t xml:space="preserve">        setContentView(R.layout.</w:t>
+      </w:r>
+      <w:r>
+        <w:rPr>
+          <w:i/>
+          <w:iCs/>
+          <w:u w:val="single"/>
+        </w:rPr>
+        <w:t>activity_realtime_db</w:t>
+      </w:r>
+      <w:r>
+        <w:t>);</w:t>
+      </w:r>
+    </w:p>
+    <w:p>
+      <w:pPr>
+        <w:pStyle w:val="HTMLPreformatted"/>
+        <w:ind w:left="360"/>
+      </w:pPr>
+    </w:p>
+    <w:p>
+      <w:pPr>
+        <w:pStyle w:val="HTMLPreformatted"/>
+        <w:ind w:left="360"/>
+      </w:pPr>
+      <w:r>
+        <w:t xml:space="preserve">        auth = FirebaseAuth.getInstance();</w:t>
+      </w:r>
+    </w:p>
+    <w:p>
+      <w:pPr>
+        <w:pStyle w:val="HTMLPreformatted"/>
+        <w:ind w:left="360"/>
+      </w:pPr>
+    </w:p>
+    <w:p>
+      <w:pPr>
+        <w:pStyle w:val="HTMLPreformatted"/>
+        <w:ind w:left="360"/>
+      </w:pPr>
+      <w:r>
+        <w:t xml:space="preserve">        if (auth.getCurrentUser() != null) {</w:t>
+      </w:r>
+      <w:r>
+        <w:t xml:space="preserve"> </w:t>
+      </w:r>
+    </w:p>
+    <w:p>
+      <w:pPr>
+        <w:pStyle w:val="HTMLPreformatted"/>
+        <w:ind w:left="360"/>
+      </w:pPr>
+    </w:p>
+    <w:p>
+      <w:pPr>
+        <w:pStyle w:val="HTMLPreformatted"/>
+        <w:ind w:left="360"/>
+      </w:pPr>
+      <w:r>
+        <w:t>//replace the underlined code with the name of the signINactivity</w:t>
+      </w:r>
+      <w:r>
+        <w:rPr>
+          <w:b/>
+          <w:bCs/>
+          <w:sz w:val="24"/>
+          <w:szCs w:val="24"/>
+        </w:rPr>
+        <w:t>.Class</w:t>
+      </w:r>
+    </w:p>
+    <w:p>
+      <w:pPr>
+        <w:pStyle w:val="HTMLPreformatted"/>
+        <w:ind w:left="360"/>
+      </w:pPr>
+      <w:r>
+        <w:t xml:space="preserve">            startActivity(new Intent(this, SignedInActivity.class));</w:t>
+      </w:r>
+    </w:p>
+    <w:p>
+      <w:pPr>
+        <w:pStyle w:val="HTMLPreformatted"/>
+        <w:ind w:left="360"/>
+      </w:pPr>
+      <w:r>
+        <w:t xml:space="preserve">            finish();</w:t>
+      </w:r>
+    </w:p>
+    <w:p>
+      <w:pPr>
+        <w:pStyle w:val="HTMLPreformatted"/>
+        <w:ind w:left="360"/>
+      </w:pPr>
+      <w:r>
+        <w:t xml:space="preserve">        } else {</w:t>
+      </w:r>
+    </w:p>
+    <w:p>
+      <w:pPr>
+        <w:pStyle w:val="HTMLPreformatted"/>
+        <w:ind w:left="360"/>
+      </w:pPr>
+      <w:r>
+        <w:t xml:space="preserve">            authenticateUser();</w:t>
+      </w:r>
+    </w:p>
+    <w:p>
+      <w:pPr>
+        <w:pStyle w:val="HTMLPreformatted"/>
+        <w:ind w:left="360"/>
+      </w:pPr>
+      <w:r>
+        <w:t xml:space="preserve">        }</w:t>
+      </w:r>
+    </w:p>
+    <w:p>
+      <w:pPr>
+        <w:pStyle w:val="HTMLPreformatted"/>
+        <w:ind w:left="360"/>
+      </w:pPr>
+    </w:p>
+    <w:p>
+      <w:pPr>
+        <w:pStyle w:val="HTMLPreformatted"/>
+        <w:ind w:left="360"/>
+      </w:pPr>
+      <w:r>
+        <w:t xml:space="preserve">    }</w:t>
+      </w:r>
+    </w:p>
+    <w:p>
+      <w:pPr>
+        <w:pStyle w:val="HTMLPreformatted"/>
+        <w:ind w:left="360"/>
+      </w:pPr>
+      <w:r>
+        <w:t>.</w:t>
+      </w:r>
+    </w:p>
+    <w:p>
+      <w:pPr>
+        <w:pStyle w:val="HTMLPreformatted"/>
+        <w:ind w:left="360"/>
+      </w:pPr>
+      <w:r>
+        <w:t>.</w:t>
+      </w:r>
+    </w:p>
+    <w:p>
+      <w:pPr>
+        <w:pStyle w:val="HTMLPreformatted"/>
+        <w:ind w:left="360"/>
+      </w:pPr>
+      <w:r>
+        <w:t>}</w:t>
+      </w:r>
+    </w:p>
+    <w:p>
+      <w:pPr>
+        <w:pStyle w:val="ListParagraph"/>
+        <w:numPr>
+          <w:ilvl w:val="0"/>
+          <w:numId w:val="9"/>
+        </w:numPr>
+        <w:spacing w:before="100" w:beforeAutospacing="1" w:after="100" w:afterAutospacing="1" w:line="240" w:lineRule="auto"/>
+      </w:pPr>
+      <w:r>
+        <w:t xml:space="preserve">the code added above will call a method named authenticateUser() if the current user is not already signed in. The next step is to add this method: </w:t>
+      </w:r>
+    </w:p>
+    <w:p>
+      <w:pPr>
+        <w:spacing w:before="100" w:beforeAutospacing="1" w:after="100" w:afterAutospacing="1" w:line="240" w:lineRule="auto"/>
+        <w:ind w:left="360"/>
+      </w:pPr>
+    </w:p>
+    <w:p>
+      <w:pPr>
+        <w:pStyle w:val="HTMLPreformatted"/>
+      </w:pPr>
+      <w:r>
+        <w:t>private void authenticateUser() {</w:t>
+      </w:r>
+    </w:p>
+    <w:p>
+      <w:pPr>
+        <w:pStyle w:val="HTMLPreformatted"/>
+      </w:pPr>
+    </w:p>
+    <w:p>
+      <w:pPr>
+        <w:pStyle w:val="HTMLPreformatted"/>
+      </w:pPr>
+      <w:r>
+        <w:t xml:space="preserve">    List&lt;AuthUI.IdpConfig&gt; providers = new ArrayList&lt;&gt;();</w:t>
+      </w:r>
+    </w:p>
+    <w:p>
+      <w:pPr>
+        <w:pStyle w:val="HTMLPreformatted"/>
+      </w:pPr>
+    </w:p>
+    <w:p>
+      <w:pPr>
+        <w:pStyle w:val="HTMLPreformatted"/>
+      </w:pPr>
+      <w:r>
+        <w:t xml:space="preserve">    providers.add(</w:t>
+      </w:r>
+    </w:p>
+    <w:p>
+      <w:pPr>
+        <w:pStyle w:val="HTMLPreformatted"/>
+      </w:pPr>
+      <w:r>
+        <w:t xml:space="preserve">            new AuthUI.IdpConfig.Builder(AuthUI.EMAIL_PROVIDER).build());</w:t>
+      </w:r>
+    </w:p>
+    <w:p>
+      <w:pPr>
+        <w:pStyle w:val="HTMLPreformatted"/>
+      </w:pPr>
+    </w:p>
+    <w:p>
+      <w:pPr>
+        <w:pStyle w:val="HTMLPreformatted"/>
+      </w:pPr>
+    </w:p>
+    <w:p>
+      <w:pPr>
+        <w:pStyle w:val="HTMLPreformatted"/>
+      </w:pPr>
+      <w:r>
+        <w:t xml:space="preserve">    startActivityForResult(</w:t>
+      </w:r>
+    </w:p>
+    <w:p>
+      <w:pPr>
+        <w:pStyle w:val="HTMLPreformatted"/>
+      </w:pPr>
+      <w:r>
+        <w:t xml:space="preserve">            AuthUI.getInstance().createSignInIntentBuilder()</w:t>
+      </w:r>
+    </w:p>
+    <w:p>
+      <w:pPr>
+        <w:pStyle w:val="HTMLPreformatted"/>
+      </w:pPr>
+      <w:r>
+        <w:t xml:space="preserve">                    .setAvailableProviders(providers)</w:t>
+      </w:r>
+    </w:p>
+    <w:p>
+      <w:pPr>
+        <w:pStyle w:val="HTMLPreformatted"/>
+      </w:pPr>
+      <w:r>
+        <w:t xml:space="preserve">                    .setIsSmartLockEnabled(false)</w:t>
+      </w:r>
+    </w:p>
+    <w:p>
+      <w:pPr>
+        <w:pStyle w:val="HTMLPreformatted"/>
+      </w:pPr>
+      <w:r>
+        <w:t xml:space="preserve">                    .build(),</w:t>
+      </w:r>
+    </w:p>
+    <w:p>
+      <w:pPr>
+        <w:pStyle w:val="HTMLPreformatted"/>
+      </w:pPr>
+      <w:r>
+        <w:t xml:space="preserve">            REQUEST_CODE);</w:t>
+      </w:r>
+    </w:p>
+    <w:p>
+      <w:pPr>
+        <w:pStyle w:val="HTMLPreformatted"/>
+      </w:pPr>
+      <w:r>
+        <w:t>}</w:t>
+      </w:r>
+    </w:p>
+    <w:p>
+      <w:pPr>
+        <w:spacing w:before="100" w:beforeAutospacing="1" w:after="100" w:afterAutospacing="1" w:line="240" w:lineRule="auto"/>
+      </w:pPr>
+    </w:p>
+    <w:p>
+      <w:pPr>
+        <w:pStyle w:val="ListParagraph"/>
+        <w:numPr>
+          <w:ilvl w:val="0"/>
+          <w:numId w:val="9"/>
+        </w:numPr>
+        <w:spacing w:before="100" w:beforeAutospacing="1" w:after="100" w:afterAutospacing="1" w:line="240" w:lineRule="auto"/>
+      </w:pPr>
+      <w:r>
+        <w:t xml:space="preserve">When the authentication activity is completed, the onActivityResult() method will be called. Implement this method now to launch the SignedInActivity/MainMenuActivity (name of your Menu Activity)on a successful authentication: </w:t>
+      </w:r>
+    </w:p>
+    <w:p>
+      <w:pPr>
+        <w:pStyle w:val="ListParagraph"/>
+        <w:spacing w:before="100" w:beforeAutospacing="1" w:after="100" w:afterAutospacing="1" w:line="240" w:lineRule="auto"/>
+      </w:pPr>
+    </w:p>
+    <w:p>
+      <w:pPr>
+        <w:pStyle w:val="ListParagraph"/>
+        <w:spacing w:before="100" w:beforeAutospacing="1" w:after="100" w:afterAutospacing="1" w:line="240" w:lineRule="auto"/>
+      </w:pPr>
+    </w:p>
+    <w:p>
+      <w:pPr>
+        <w:pStyle w:val="HTMLPreformatted"/>
+      </w:pPr>
+      <w:r>
+        <w:t>@Override</w:t>
+      </w:r>
+    </w:p>
+    <w:p>
+      <w:pPr>
+        <w:pStyle w:val="HTMLPreformatted"/>
+      </w:pPr>
+      <w:r>
+        <w:t>protected void onActivityResult(int requestCode, int resultCode, Intent data) {</w:t>
+      </w:r>
+    </w:p>
+    <w:p>
+      <w:pPr>
+        <w:pStyle w:val="HTMLPreformatted"/>
+      </w:pPr>
+      <w:r>
+        <w:t xml:space="preserve">    super.onActivityResult(requestCode, resultCode, data);</w:t>
+      </w:r>
+    </w:p>
+    <w:p>
+      <w:pPr>
+        <w:pStyle w:val="HTMLPreformatted"/>
+      </w:pPr>
+    </w:p>
+    <w:p>
+      <w:pPr>
+        <w:pStyle w:val="HTMLPreformatted"/>
+      </w:pPr>
+      <w:r>
+        <w:t xml:space="preserve">    IdpResponse response = IdpResponse.fromResultIntent(data);</w:t>
+      </w:r>
+    </w:p>
+    <w:p>
+      <w:pPr>
+        <w:pStyle w:val="HTMLPreformatted"/>
+      </w:pPr>
+    </w:p>
+    <w:p>
+      <w:pPr>
+        <w:pStyle w:val="HTMLPreformatted"/>
+      </w:pPr>
+      <w:r>
+        <w:t xml:space="preserve">    if (requestCode == REQUEST_CODE) {</w:t>
+      </w:r>
+    </w:p>
+    <w:p>
+      <w:pPr>
+        <w:pStyle w:val="HTMLPreformatted"/>
+      </w:pPr>
+      <w:r>
+        <w:t xml:space="preserve">        if (resultCode == ResultCodes.OK) {</w:t>
+      </w:r>
+    </w:p>
+    <w:p>
+      <w:pPr>
+        <w:pStyle w:val="HTMLPreformatted"/>
+      </w:pPr>
+      <w:r>
+        <w:t>//replace the underlined code with the name of the mainMenuActivity</w:t>
+      </w:r>
+      <w:r>
+        <w:rPr>
+          <w:b/>
+          <w:bCs/>
+          <w:sz w:val="24"/>
+          <w:szCs w:val="24"/>
+        </w:rPr>
+        <w:t>.Class</w:t>
+      </w:r>
+    </w:p>
+    <w:p>
+      <w:pPr>
+        <w:pStyle w:val="HTMLPreformatted"/>
+      </w:pPr>
+      <w:r>
+        <w:t xml:space="preserve">            startActivity(new Intent(this, </w:t>
+      </w:r>
+      <w:r>
+        <w:rPr>
+          <w:i/>
+          <w:iCs/>
+          <w:u w:val="single"/>
+        </w:rPr>
+        <w:t>SignedInActivity</w:t>
+      </w:r>
+      <w:r>
+        <w:t>.class));</w:t>
+      </w:r>
+    </w:p>
+    <w:p>
+      <w:pPr>
+        <w:pStyle w:val="HTMLPreformatted"/>
+      </w:pPr>
+      <w:r>
+        <w:t xml:space="preserve">            return;</w:t>
+      </w:r>
+    </w:p>
+    <w:p>
+      <w:pPr>
+        <w:pStyle w:val="HTMLPreformatted"/>
+      </w:pPr>
+      <w:r>
+        <w:t xml:space="preserve">        }</w:t>
+      </w:r>
+    </w:p>
+    <w:p>
+      <w:pPr>
+        <w:pStyle w:val="HTMLPreformatted"/>
+      </w:pPr>
+      <w:r>
+        <w:t xml:space="preserve">    } else {</w:t>
+      </w:r>
+    </w:p>
+    <w:p>
+      <w:pPr>
+        <w:pStyle w:val="HTMLPreformatted"/>
+      </w:pPr>
+      <w:r>
+        <w:t xml:space="preserve">        if (response == null) {</w:t>
+      </w:r>
+    </w:p>
+    <w:p>
+      <w:pPr>
+        <w:pStyle w:val="HTMLPreformatted"/>
+      </w:pPr>
+      <w:r>
+        <w:t xml:space="preserve">            // User cancelled Sign-in</w:t>
+      </w:r>
+    </w:p>
+    <w:p>
+      <w:pPr>
+        <w:pStyle w:val="HTMLPreformatted"/>
+      </w:pPr>
+      <w:r>
+        <w:t xml:space="preserve">            return;</w:t>
+      </w:r>
+    </w:p>
+    <w:p>
+      <w:pPr>
+        <w:pStyle w:val="HTMLPreformatted"/>
+      </w:pPr>
+      <w:r>
+        <w:t xml:space="preserve">        }</w:t>
+      </w:r>
+    </w:p>
+    <w:p>
+      <w:pPr>
+        <w:pStyle w:val="HTMLPreformatted"/>
+      </w:pPr>
+    </w:p>
+    <w:p>
+      <w:pPr>
+        <w:pStyle w:val="HTMLPreformatted"/>
+      </w:pPr>
+      <w:r>
+        <w:t xml:space="preserve">        if (response.getErrorCode() == ErrorCodes.NO_NETWORK) {</w:t>
+      </w:r>
+    </w:p>
+    <w:p>
+      <w:pPr>
+        <w:pStyle w:val="HTMLPreformatted"/>
+      </w:pPr>
+      <w:r>
+        <w:t xml:space="preserve">            // Device has no network connection</w:t>
+      </w:r>
+    </w:p>
+    <w:p>
+      <w:pPr>
+        <w:pStyle w:val="HTMLPreformatted"/>
+      </w:pPr>
+      <w:r>
+        <w:t xml:space="preserve">            return;</w:t>
+      </w:r>
+    </w:p>
+    <w:p>
+      <w:pPr>
+        <w:pStyle w:val="HTMLPreformatted"/>
+      </w:pPr>
+      <w:r>
+        <w:t xml:space="preserve">        }</w:t>
+      </w:r>
+    </w:p>
+    <w:p>
+      <w:pPr>
+        <w:pStyle w:val="HTMLPreformatted"/>
+      </w:pPr>
+    </w:p>
+    <w:p>
+      <w:pPr>
+        <w:pStyle w:val="HTMLPreformatted"/>
+      </w:pPr>
+      <w:r>
+        <w:t xml:space="preserve">        if (response.getErrorCode() == ErrorCodes.UNKNOWN_ERROR) {</w:t>
+      </w:r>
+    </w:p>
+    <w:p>
+      <w:pPr>
+        <w:pStyle w:val="HTMLPreformatted"/>
+      </w:pPr>
+      <w:r>
+        <w:t xml:space="preserve">            // Unknown error occurred</w:t>
+      </w:r>
+    </w:p>
+    <w:p>
+      <w:pPr>
+        <w:pStyle w:val="HTMLPreformatted"/>
+      </w:pPr>
+      <w:r>
+        <w:t xml:space="preserve">            return;</w:t>
+      </w:r>
+    </w:p>
+    <w:p>
+      <w:pPr>
+        <w:pStyle w:val="HTMLPreformatted"/>
+      </w:pPr>
+      <w:r>
+        <w:t xml:space="preserve">        }</w:t>
+      </w:r>
+    </w:p>
+    <w:p>
+      <w:pPr>
+        <w:pStyle w:val="HTMLPreformatted"/>
+      </w:pPr>
+      <w:r>
+        <w:t xml:space="preserve">    } </w:t>
+      </w:r>
+    </w:p>
+    <w:p>
+      <w:pPr>
+        <w:pStyle w:val="HTMLPreformatted"/>
+      </w:pPr>
+      <w:r>
+        <w:t>}</w:t>
+      </w:r>
+    </w:p>
+    <w:p>
+      <w:pPr>
+        <w:pStyle w:val="HTMLPreformatted"/>
+      </w:pPr>
+    </w:p>
+    <w:p>
+      <w:pPr>
+        <w:pStyle w:val="ListParagraph"/>
+        <w:spacing w:before="100" w:beforeAutospacing="1" w:after="100" w:afterAutospacing="1" w:line="240" w:lineRule="auto"/>
+        <w:rPr>
+          <w:rStyle w:val="pun"/>
+          <w:rFonts w:ascii="Courier New" w:eastAsia="Times New Roman" w:hAnsi="Courier New" w:cs="Courier New"/>
+          <w:b/>
+          <w:bCs/>
+          <w:sz w:val="44"/>
+          <w:szCs w:val="44"/>
+          <w:lang w:val="en-US"/>
+        </w:rPr>
+      </w:pPr>
+      <w:r>
+        <w:rPr>
+          <w:rStyle w:val="pun"/>
+          <w:rFonts w:ascii="Courier New" w:eastAsia="Times New Roman" w:hAnsi="Courier New" w:cs="Courier New"/>
+          <w:b/>
+          <w:bCs/>
+          <w:sz w:val="44"/>
+          <w:szCs w:val="44"/>
+          <w:lang w:val="en-US"/>
+        </w:rPr>
+        <w:t>Accessing the Database</w:t>
+      </w:r>
+      <w:r>
+        <w:rPr>
+          <w:rStyle w:val="pun"/>
+          <w:rFonts w:ascii="Courier New" w:eastAsia="Times New Roman" w:hAnsi="Courier New" w:cs="Courier New"/>
+          <w:b/>
+          <w:bCs/>
+          <w:sz w:val="44"/>
+          <w:szCs w:val="44"/>
+          <w:lang w:val="en-US"/>
+        </w:rPr>
+        <w:t xml:space="preserve"> </w:t>
+      </w:r>
+    </w:p>
+    <w:p>
+      <w:pPr>
+        <w:pStyle w:val="ListParagraph"/>
+        <w:spacing w:before="100" w:beforeAutospacing="1" w:after="100" w:afterAutospacing="1" w:line="240" w:lineRule="auto"/>
+        <w:rPr>
+          <w:rStyle w:val="pun"/>
+          <w:rFonts w:ascii="Courier New" w:eastAsia="Times New Roman" w:hAnsi="Courier New" w:cs="Courier New"/>
+          <w:b/>
+          <w:bCs/>
+          <w:sz w:val="44"/>
+          <w:szCs w:val="44"/>
+          <w:lang w:val="en-US"/>
+        </w:rPr>
+      </w:pPr>
+    </w:p>
+    <w:p>
+      <w:pPr>
+        <w:pStyle w:val="ListParagraph"/>
+        <w:numPr>
+          <w:ilvl w:val="0"/>
+          <w:numId w:val="9"/>
+        </w:numPr>
+        <w:spacing w:before="100" w:beforeAutospacing="1" w:after="100" w:afterAutospacing="1" w:line="240" w:lineRule="auto"/>
+        <w:rPr>
+          <w:rFonts w:ascii="Courier New" w:eastAsia="Times New Roman" w:hAnsi="Courier New" w:cs="Courier New"/>
+          <w:sz w:val="24"/>
+          <w:szCs w:val="24"/>
+          <w:lang w:val="en-US"/>
+        </w:rPr>
+      </w:pPr>
+      <w:r>
+        <w:t xml:space="preserve">Code now needs to be added to the MainMenuActivity/  SignedInActivity class to obtain both a database reference and the uid of the current user. Load the MainMenuActivity/ SignedInActivity.java file into the editor and modify it as follows: </w:t>
+      </w:r>
+    </w:p>
+    <w:p>
+      <w:pPr>
+        <w:pStyle w:val="ListParagraph"/>
+        <w:spacing w:before="100" w:beforeAutospacing="1" w:after="100" w:afterAutospacing="1" w:line="240" w:lineRule="auto"/>
+      </w:pPr>
+    </w:p>
+    <w:p>
+      <w:pPr>
+        <w:pStyle w:val="ListParagraph"/>
+        <w:spacing w:before="100" w:beforeAutospacing="1" w:after="100" w:afterAutospacing="1" w:line="240" w:lineRule="auto"/>
+      </w:pPr>
+    </w:p>
+    <w:p>
+      <w:pPr>
+        <w:pStyle w:val="ListParagraph"/>
+        <w:spacing w:before="100" w:beforeAutospacing="1" w:after="100" w:afterAutospacing="1" w:line="240" w:lineRule="auto"/>
+      </w:pPr>
+    </w:p>
+    <w:p>
+      <w:pPr>
+        <w:pStyle w:val="HTMLPreformatted"/>
+      </w:pPr>
+      <w:r>
+        <w:t>package com.ebookfrenzy.realtimedb;</w:t>
+      </w:r>
+    </w:p>
+    <w:p>
+      <w:pPr>
+        <w:pStyle w:val="HTMLPreformatted"/>
+      </w:pPr>
+    </w:p>
+    <w:p>
+      <w:pPr>
+        <w:pStyle w:val="HTMLPreformatted"/>
+      </w:pPr>
+      <w:r>
+        <w:t>import android.content.Intent;</w:t>
+      </w:r>
+    </w:p>
+    <w:p>
+      <w:pPr>
+        <w:pStyle w:val="HTMLPreformatted"/>
+      </w:pPr>
+      <w:r>
+        <w:t>import android.support.annotation.NonNull;</w:t>
+      </w:r>
+    </w:p>
+    <w:p>
+      <w:pPr>
+        <w:pStyle w:val="HTMLPreformatted"/>
+      </w:pPr>
+    </w:p>
+    <w:p>
+      <w:pPr>
+        <w:pStyle w:val="HTMLPreformatted"/>
+      </w:pPr>
+      <w:r>
+        <w:t>import android.support.v7.app.AppCompatActivity;</w:t>
+      </w:r>
+    </w:p>
+    <w:p>
+      <w:pPr>
+        <w:pStyle w:val="HTMLPreformatted"/>
+      </w:pPr>
+      <w:r>
+        <w:t>import android.os.Bundle;</w:t>
+      </w:r>
+    </w:p>
+    <w:p>
+      <w:pPr>
+        <w:pStyle w:val="HTMLPreformatted"/>
+      </w:pPr>
+      <w:r>
+        <w:t>import android.view.View;</w:t>
+      </w:r>
+    </w:p>
+    <w:p>
+      <w:pPr>
+        <w:pStyle w:val="HTMLPreformatted"/>
+      </w:pPr>
+      <w:r>
+        <w:t>import android.widget.EditText;</w:t>
+      </w:r>
+    </w:p>
+    <w:p>
+      <w:pPr>
+        <w:pStyle w:val="HTMLPreformatted"/>
+      </w:pPr>
+      <w:r>
+        <w:t>import android.widget.Toast;</w:t>
+      </w:r>
+    </w:p>
+    <w:p>
+      <w:pPr>
+        <w:pStyle w:val="HTMLPreformatted"/>
+      </w:pPr>
+    </w:p>
+    <w:p>
+      <w:pPr>
+        <w:pStyle w:val="HTMLPreformatted"/>
+      </w:pPr>
+      <w:r>
+        <w:t>import com.firebase.ui.auth.AuthUI;</w:t>
+      </w:r>
+    </w:p>
+    <w:p>
+      <w:pPr>
+        <w:pStyle w:val="HTMLPreformatted"/>
+      </w:pPr>
+      <w:r>
+        <w:t>import com.google.android.gms.tasks.OnCompleteListener;</w:t>
+      </w:r>
+    </w:p>
+    <w:p>
+      <w:pPr>
+        <w:pStyle w:val="HTMLPreformatted"/>
+      </w:pPr>
+      <w:r>
+        <w:t>import com.google.android.gms.tasks.Task;</w:t>
+      </w:r>
+    </w:p>
+    <w:p>
+      <w:pPr>
+        <w:pStyle w:val="HTMLPreformatted"/>
+      </w:pPr>
+      <w:r>
+        <w:t>import com.google.firebase.auth.FirebaseAuth;</w:t>
+      </w:r>
+    </w:p>
+    <w:p>
+      <w:pPr>
+        <w:pStyle w:val="HTMLPreformatted"/>
+      </w:pPr>
+      <w:r>
+        <w:t>import com.google.firebase.auth.FirebaseUser;</w:t>
+      </w:r>
+    </w:p>
+    <w:p>
+      <w:pPr>
+        <w:pStyle w:val="HTMLPreformatted"/>
+      </w:pPr>
+      <w:r>
+        <w:t>import com.google.firebase.database.DataSnapshot;</w:t>
+      </w:r>
+    </w:p>
+    <w:p>
+      <w:pPr>
+        <w:pStyle w:val="HTMLPreformatted"/>
+      </w:pPr>
+      <w:r>
+        <w:t>import com.google.firebase.database.DatabaseError;</w:t>
+      </w:r>
+    </w:p>
+    <w:p>
+      <w:pPr>
+        <w:pStyle w:val="HTMLPreformatted"/>
+      </w:pPr>
+      <w:r>
+        <w:t>import com.google.firebase.database.DatabaseReference;</w:t>
+      </w:r>
+    </w:p>
+    <w:p>
+      <w:pPr>
+        <w:pStyle w:val="HTMLPreformatted"/>
+      </w:pPr>
+      <w:r>
+        <w:t>import com.google.firebase.database.FirebaseDatabase;</w:t>
+      </w:r>
+    </w:p>
+    <w:p>
+      <w:pPr>
+        <w:pStyle w:val="HTMLPreformatted"/>
+      </w:pPr>
+      <w:r>
+        <w:t>import com.google.firebase.database.ValueEventListener;</w:t>
+      </w:r>
+    </w:p>
+    <w:p>
+      <w:pPr>
+        <w:pStyle w:val="HTMLPreformatted"/>
+      </w:pPr>
+    </w:p>
+    <w:p>
+      <w:pPr>
+        <w:pStyle w:val="HTMLPreformatted"/>
+      </w:pPr>
+      <w:r>
+        <w:t>public class SignedInActivity extends AppCompatActivity {</w:t>
+      </w:r>
+    </w:p>
+    <w:p>
+      <w:pPr>
+        <w:pStyle w:val="HTMLPreformatted"/>
+      </w:pPr>
+    </w:p>
+    <w:p>
+      <w:pPr>
+        <w:pStyle w:val="HTMLPreformatted"/>
+      </w:pPr>
+      <w:r>
+        <w:t xml:space="preserve">    private static FirebaseUser currentUser;</w:t>
+      </w:r>
+    </w:p>
+    <w:p>
+      <w:pPr>
+        <w:pStyle w:val="HTMLPreformatted"/>
+      </w:pPr>
+      <w:r>
+        <w:t xml:space="preserve">    private static final String TAG = "RealtimeDB";</w:t>
+      </w:r>
+    </w:p>
+    <w:p>
+      <w:pPr>
+        <w:pStyle w:val="HTMLPreformatted"/>
+      </w:pPr>
+      <w:r>
+        <w:t xml:space="preserve">    private FirebaseDatabase database;</w:t>
+      </w:r>
+    </w:p>
+    <w:p>
+      <w:pPr>
+        <w:pStyle w:val="HTMLPreformatted"/>
+      </w:pPr>
+      <w:r>
+        <w:t xml:space="preserve">    private DatabaseReference dbRef;</w:t>
+      </w:r>
+    </w:p>
+    <w:p>
+      <w:pPr>
+        <w:pStyle w:val="HTMLPreformatted"/>
+      </w:pPr>
+      <w:r>
+        <w:t xml:space="preserve">    private EditText userText;</w:t>
+      </w:r>
+    </w:p>
+    <w:p>
+      <w:pPr>
+        <w:pStyle w:val="HTMLPreformatted"/>
+      </w:pPr>
+      <w:r>
+        <w:t>.</w:t>
+      </w:r>
+    </w:p>
+    <w:p>
+      <w:pPr>
+        <w:pStyle w:val="HTMLPreformatted"/>
+      </w:pPr>
+      <w:r>
+        <w:t>.</w:t>
+      </w:r>
+    </w:p>
+    <w:p>
+      <w:pPr>
+        <w:pStyle w:val="HTMLPreformatted"/>
+      </w:pPr>
+      <w:r>
+        <w:t>}</w:t>
+      </w:r>
+    </w:p>
+    <w:p>
+      <w:pPr>
+        <w:pStyle w:val="ListParagraph"/>
+        <w:spacing w:before="100" w:beforeAutospacing="1" w:after="100" w:afterAutospacing="1" w:line="240" w:lineRule="auto"/>
+        <w:rPr>
+          <w:rStyle w:val="pun"/>
+          <w:rFonts w:ascii="Courier New" w:eastAsia="Times New Roman" w:hAnsi="Courier New" w:cs="Courier New"/>
+          <w:sz w:val="24"/>
+          <w:szCs w:val="24"/>
+          <w:lang w:val="en-US"/>
+        </w:rPr>
+      </w:pPr>
+    </w:p>
+    <w:p>
+      <w:pPr>
+        <w:pStyle w:val="ListParagraph"/>
+        <w:spacing w:before="100" w:beforeAutospacing="1" w:after="100" w:afterAutospacing="1" w:line="240" w:lineRule="auto"/>
+        <w:rPr>
+          <w:rStyle w:val="pun"/>
+          <w:rFonts w:ascii="Courier New" w:eastAsia="Times New Roman" w:hAnsi="Courier New" w:cs="Courier New"/>
+          <w:sz w:val="24"/>
+          <w:szCs w:val="24"/>
+          <w:lang w:val="en-US"/>
+        </w:rPr>
+      </w:pPr>
+    </w:p>
+    <w:p>
+      <w:pPr>
+        <w:pStyle w:val="ListParagraph"/>
+        <w:spacing w:before="100" w:beforeAutospacing="1" w:after="100" w:afterAutospacing="1" w:line="240" w:lineRule="auto"/>
+        <w:rPr>
+          <w:rStyle w:val="pun"/>
+          <w:rFonts w:ascii="Courier New" w:eastAsia="Times New Roman" w:hAnsi="Courier New" w:cs="Courier New"/>
+          <w:sz w:val="24"/>
+          <w:szCs w:val="24"/>
+          <w:lang w:val="en-US"/>
+        </w:rPr>
+      </w:pPr>
+    </w:p>
+    <w:p>
+      <w:pPr>
+        <w:pStyle w:val="ListParagraph"/>
+        <w:spacing w:before="100" w:beforeAutospacing="1" w:after="100" w:afterAutospacing="1" w:line="240" w:lineRule="auto"/>
+        <w:rPr>
+          <w:rStyle w:val="pun"/>
+          <w:rFonts w:ascii="Courier New" w:eastAsia="Times New Roman" w:hAnsi="Courier New" w:cs="Courier New"/>
+          <w:sz w:val="24"/>
+          <w:szCs w:val="24"/>
+          <w:lang w:val="en-US"/>
+        </w:rPr>
+      </w:pPr>
+    </w:p>
+    <w:p>
+      <w:pPr>
+        <w:pStyle w:val="ListParagraph"/>
+        <w:numPr>
+          <w:ilvl w:val="0"/>
+          <w:numId w:val="9"/>
+        </w:numPr>
+        <w:spacing w:before="100" w:beforeAutospacing="1" w:after="100" w:afterAutospacing="1" w:line="240" w:lineRule="auto"/>
+        <w:rPr>
+          <w:rFonts w:ascii="Courier New" w:eastAsia="Times New Roman" w:hAnsi="Courier New" w:cs="Courier New"/>
+          <w:sz w:val="24"/>
+          <w:szCs w:val="24"/>
+          <w:lang w:val="en-US"/>
+        </w:rPr>
+      </w:pPr>
+      <w:r>
+        <w:lastRenderedPageBreak/>
+        <w:t xml:space="preserve">Next, locate and edit the onCreate() method to identify the current user and to obtain the database reference: </w:t>
+      </w:r>
+    </w:p>
+    <w:p>
+      <w:pPr>
+        <w:pStyle w:val="ListParagraph"/>
+        <w:spacing w:before="100" w:beforeAutospacing="1" w:after="100" w:afterAutospacing="1" w:line="240" w:lineRule="auto"/>
+      </w:pPr>
+    </w:p>
+    <w:p>
+      <w:pPr>
+        <w:pStyle w:val="ListParagraph"/>
+        <w:spacing w:before="100" w:beforeAutospacing="1" w:after="100" w:afterAutospacing="1" w:line="240" w:lineRule="auto"/>
+      </w:pPr>
+    </w:p>
+    <w:p>
+      <w:pPr>
+        <w:pStyle w:val="HTMLPreformatted"/>
+      </w:pPr>
+      <w:r>
+        <w:t>@Override</w:t>
+      </w:r>
+    </w:p>
+    <w:p>
+      <w:pPr>
+        <w:pStyle w:val="HTMLPreformatted"/>
+      </w:pPr>
+      <w:r>
+        <w:t>protected void onCreate(Bundle savedInstanceState) {</w:t>
+      </w:r>
+    </w:p>
+    <w:p>
+      <w:pPr>
+        <w:pStyle w:val="HTMLPreformatted"/>
+      </w:pPr>
+      <w:r>
+        <w:t xml:space="preserve">    super.onCreate(savedInstanceState); </w:t>
+      </w:r>
+    </w:p>
+    <w:p>
+      <w:pPr>
+        <w:pStyle w:val="HTMLPreformatted"/>
+      </w:pPr>
+    </w:p>
+    <w:p>
+      <w:pPr>
+        <w:pStyle w:val="HTMLPreformatted"/>
+      </w:pPr>
+      <w:r>
+        <w:t xml:space="preserve">//replace the underlined code with the name of the layout </w:t>
+      </w:r>
+    </w:p>
+    <w:p>
+      <w:pPr>
+        <w:pStyle w:val="HTMLPreformatted"/>
+      </w:pPr>
+      <w:r>
+        <w:t xml:space="preserve">    setContentView(R.layout.</w:t>
+      </w:r>
+      <w:r>
+        <w:rPr>
+          <w:i/>
+          <w:iCs/>
+          <w:u w:val="single"/>
+        </w:rPr>
+        <w:t>activity_signed_in</w:t>
+      </w:r>
+      <w:r>
+        <w:t>);</w:t>
+      </w:r>
+    </w:p>
+    <w:p>
+      <w:pPr>
+        <w:pStyle w:val="HTMLPreformatted"/>
+      </w:pPr>
+    </w:p>
+    <w:p>
+      <w:pPr>
+        <w:pStyle w:val="HTMLPreformatted"/>
+      </w:pPr>
+      <w:r>
+        <w:t xml:space="preserve">    userText = (EditText) findViewById(R.id.userText);</w:t>
+      </w:r>
+    </w:p>
+    <w:p>
+      <w:pPr>
+        <w:pStyle w:val="HTMLPreformatted"/>
+      </w:pPr>
+    </w:p>
+    <w:p>
+      <w:pPr>
+        <w:pStyle w:val="HTMLPreformatted"/>
+      </w:pPr>
+      <w:r>
+        <w:t xml:space="preserve">    currentUser =</w:t>
+      </w:r>
+    </w:p>
+    <w:p>
+      <w:pPr>
+        <w:pStyle w:val="HTMLPreformatted"/>
+      </w:pPr>
+      <w:r>
+        <w:t xml:space="preserve">            FirebaseAuth.getInstance().getCurrentUser();</w:t>
+      </w:r>
+    </w:p>
+    <w:p>
+      <w:pPr>
+        <w:pStyle w:val="HTMLPreformatted"/>
+      </w:pPr>
+    </w:p>
+    <w:p>
+      <w:pPr>
+        <w:pStyle w:val="HTMLPreformatted"/>
+      </w:pPr>
+      <w:r>
+        <w:t xml:space="preserve">    if (currentUser == null) {</w:t>
+      </w:r>
+    </w:p>
+    <w:p>
+      <w:pPr>
+        <w:pStyle w:val="HTMLPreformatted"/>
+      </w:pPr>
+      <w:r>
+        <w:t xml:space="preserve">        startActivity(new Intent(this, RealtimeDBActivity.class));</w:t>
+      </w:r>
+    </w:p>
+    <w:p>
+      <w:pPr>
+        <w:pStyle w:val="HTMLPreformatted"/>
+      </w:pPr>
+      <w:r>
+        <w:t xml:space="preserve">        finish();</w:t>
+      </w:r>
+    </w:p>
+    <w:p>
+      <w:pPr>
+        <w:pStyle w:val="HTMLPreformatted"/>
+      </w:pPr>
+      <w:r>
+        <w:t xml:space="preserve">        return;</w:t>
+      </w:r>
+    </w:p>
+    <w:p>
+      <w:pPr>
+        <w:pStyle w:val="HTMLPreformatted"/>
+      </w:pPr>
+      <w:r>
+        <w:t xml:space="preserve">    }</w:t>
+      </w:r>
+    </w:p>
+    <w:p>
+      <w:pPr>
+        <w:pStyle w:val="HTMLPreformatted"/>
+      </w:pPr>
+    </w:p>
+    <w:p>
+      <w:pPr>
+        <w:pStyle w:val="HTMLPreformatted"/>
+      </w:pPr>
+      <w:r>
+        <w:t xml:space="preserve">    database = FirebaseDatabase.getInstance();</w:t>
+      </w:r>
+    </w:p>
+    <w:p>
+      <w:pPr>
+        <w:pStyle w:val="HTMLPreformatted"/>
+      </w:pPr>
+      <w:r>
+        <w:t xml:space="preserve">    dbRef = database.getReference("</w:t>
+      </w:r>
+      <w:r>
+        <w:t>https://accident-alert-application.firebaseio.com/</w:t>
+      </w:r>
+      <w:r>
+        <w:t>");</w:t>
+      </w:r>
+    </w:p>
+    <w:p>
+      <w:pPr>
+        <w:pStyle w:val="HTMLPreformatted"/>
+      </w:pPr>
+      <w:r>
+        <w:t xml:space="preserve">    dbRef.addValueEventListener(changeListener);</w:t>
+      </w:r>
+    </w:p>
+    <w:p>
+      <w:pPr>
+        <w:pStyle w:val="HTMLPreformatted"/>
+      </w:pPr>
+      <w:r>
+        <w:t>}</w:t>
+      </w:r>
+    </w:p>
+    <w:p>
+      <w:pPr>
+        <w:pStyle w:val="ListParagraph"/>
+        <w:spacing w:before="100" w:beforeAutospacing="1" w:after="100" w:afterAutospacing="1" w:line="240" w:lineRule="auto"/>
+        <w:rPr>
+          <w:rStyle w:val="pun"/>
+          <w:rFonts w:ascii="Courier New" w:eastAsia="Times New Roman" w:hAnsi="Courier New" w:cs="Courier New"/>
+          <w:sz w:val="24"/>
+          <w:szCs w:val="24"/>
+          <w:lang w:val="en-US"/>
+        </w:rPr>
+      </w:pPr>
+    </w:p>
+    <w:p>
+      <w:pPr>
+        <w:pStyle w:val="ListParagraph"/>
+        <w:numPr>
+          <w:ilvl w:val="0"/>
+          <w:numId w:val="9"/>
+        </w:numPr>
+        <w:spacing w:before="100" w:beforeAutospacing="1" w:after="100" w:afterAutospacing="1" w:line="240" w:lineRule="auto"/>
+        <w:rPr>
+          <w:rFonts w:ascii="Courier New" w:eastAsia="Times New Roman" w:hAnsi="Courier New" w:cs="Courier New"/>
+          <w:sz w:val="24"/>
+          <w:szCs w:val="24"/>
+          <w:lang w:val="en-US"/>
+        </w:rPr>
+      </w:pPr>
+      <w:r>
+        <w:t>The above code also adds the value event listener to the database reference so that the app will receive notification when changes occur to the data stored in the database. Remaining within the RealtimeDBActivity.java file, add this listener now:</w:t>
+      </w:r>
+      <w:r>
+        <w:t xml:space="preserve"> </w:t>
+      </w:r>
+    </w:p>
+    <w:p>
+      <w:pPr>
+        <w:pStyle w:val="ListParagraph"/>
+        <w:spacing w:before="100" w:beforeAutospacing="1" w:after="100" w:afterAutospacing="1" w:line="240" w:lineRule="auto"/>
+      </w:pPr>
+    </w:p>
+    <w:p>
+      <w:pPr>
+        <w:pStyle w:val="HTMLPreformatted"/>
+      </w:pPr>
+      <w:r>
+        <w:t>ValueEventListener changeListener = new ValueEventListener() {</w:t>
+      </w:r>
+    </w:p>
+    <w:p>
+      <w:pPr>
+        <w:pStyle w:val="HTMLPreformatted"/>
+      </w:pPr>
+    </w:p>
+    <w:p>
+      <w:pPr>
+        <w:pStyle w:val="HTMLPreformatted"/>
+      </w:pPr>
+      <w:r>
+        <w:t xml:space="preserve">    @Override</w:t>
+      </w:r>
+    </w:p>
+    <w:p>
+      <w:pPr>
+        <w:pStyle w:val="HTMLPreformatted"/>
+      </w:pPr>
+      <w:r>
+        <w:t xml:space="preserve">    public void onDataChange(DataSnapshot dataSnapshot) {</w:t>
+      </w:r>
+    </w:p>
+    <w:p>
+      <w:pPr>
+        <w:pStyle w:val="HTMLPreformatted"/>
+      </w:pPr>
+    </w:p>
+    <w:p>
+      <w:pPr>
+        <w:pStyle w:val="HTMLPreformatted"/>
+      </w:pPr>
+      <w:r>
+        <w:t xml:space="preserve">        String change = dataSnapshot.child(</w:t>
+      </w:r>
+    </w:p>
+    <w:p>
+      <w:pPr>
+        <w:pStyle w:val="HTMLPreformatted"/>
+      </w:pPr>
+      <w:r>
+        <w:tab/>
+      </w:r>
+      <w:r>
+        <w:tab/>
+        <w:t>currentUser.getUid()).child("message")</w:t>
+      </w:r>
+    </w:p>
+    <w:p>
+      <w:pPr>
+        <w:pStyle w:val="HTMLPreformatted"/>
+      </w:pPr>
+      <w:r>
+        <w:tab/>
+      </w:r>
+      <w:r>
+        <w:tab/>
+      </w:r>
+      <w:r>
+        <w:tab/>
+      </w:r>
+      <w:r>
+        <w:tab/>
+        <w:t>.getValue(String.class);</w:t>
+      </w:r>
+    </w:p>
+    <w:p>
+      <w:pPr>
+        <w:pStyle w:val="HTMLPreformatted"/>
+      </w:pPr>
+    </w:p>
+    <w:p>
+      <w:pPr>
+        <w:pStyle w:val="HTMLPreformatted"/>
+      </w:pPr>
+      <w:r>
+        <w:t xml:space="preserve">        userText.setText(change);</w:t>
+      </w:r>
+    </w:p>
+    <w:p>
+      <w:pPr>
+        <w:pStyle w:val="HTMLPreformatted"/>
+      </w:pPr>
+      <w:r>
+        <w:t xml:space="preserve">    }</w:t>
+      </w:r>
+    </w:p>
+    <w:p>
+      <w:pPr>
+        <w:pStyle w:val="HTMLPreformatted"/>
+      </w:pPr>
+    </w:p>
+    <w:p>
+      <w:pPr>
+        <w:pStyle w:val="HTMLPreformatted"/>
+      </w:pPr>
+      <w:r>
+        <w:t xml:space="preserve">    @Override</w:t>
+      </w:r>
+    </w:p>
+    <w:p>
+      <w:pPr>
+        <w:pStyle w:val="HTMLPreformatted"/>
+      </w:pPr>
+      <w:r>
+        <w:t xml:space="preserve">    public void onCancelled(DatabaseError databaseError) {</w:t>
+      </w:r>
+    </w:p>
+    <w:p>
+      <w:pPr>
+        <w:pStyle w:val="HTMLPreformatted"/>
+      </w:pPr>
+      <w:r>
+        <w:t xml:space="preserve">        notifyUser("Database error: " + databaseError.toException());</w:t>
+      </w:r>
+    </w:p>
+    <w:p>
+      <w:pPr>
+        <w:pStyle w:val="HTMLPreformatted"/>
+      </w:pPr>
+      <w:r>
+        <w:t xml:space="preserve">    }</w:t>
+      </w:r>
+    </w:p>
+    <w:p>
+      <w:pPr>
+        <w:pStyle w:val="HTMLPreformatted"/>
+      </w:pPr>
+      <w:r>
+        <w:t>};</w:t>
+      </w:r>
+    </w:p>
+    <w:p>
+      <w:pPr>
+        <w:pStyle w:val="ListParagraph"/>
+        <w:spacing w:before="100" w:beforeAutospacing="1" w:after="100" w:afterAutospacing="1" w:line="240" w:lineRule="auto"/>
+        <w:rPr>
+          <w:rStyle w:val="pun"/>
+          <w:rFonts w:ascii="Courier New" w:eastAsia="Times New Roman" w:hAnsi="Courier New" w:cs="Courier New"/>
+          <w:sz w:val="24"/>
+          <w:szCs w:val="24"/>
+          <w:lang w:val="en-US"/>
+        </w:rPr>
+      </w:pPr>
+    </w:p>
+    <w:p>
+      <w:pPr>
+        <w:pStyle w:val="ListParagraph"/>
+        <w:spacing w:before="100" w:beforeAutospacing="1" w:after="100" w:afterAutospacing="1" w:line="240" w:lineRule="auto"/>
+        <w:rPr>
+          <w:rStyle w:val="pun"/>
+          <w:rFonts w:ascii="Courier New" w:eastAsia="Times New Roman" w:hAnsi="Courier New" w:cs="Courier New"/>
+          <w:sz w:val="24"/>
+          <w:szCs w:val="24"/>
+          <w:lang w:val="en-US"/>
+        </w:rPr>
+      </w:pPr>
+    </w:p>
+    <w:p>
+      <w:pPr>
+        <w:pStyle w:val="ListParagraph"/>
+        <w:spacing w:before="100" w:beforeAutospacing="1" w:after="100" w:afterAutospacing="1" w:line="240" w:lineRule="auto"/>
+        <w:rPr>
+          <w:rStyle w:val="pun"/>
+          <w:rFonts w:ascii="Courier New" w:eastAsia="Times New Roman" w:hAnsi="Courier New" w:cs="Courier New"/>
+          <w:sz w:val="24"/>
+          <w:szCs w:val="24"/>
+          <w:lang w:val="en-US"/>
+        </w:rPr>
+      </w:pPr>
+    </w:p>
+    <w:p>
+      <w:pPr>
+        <w:pStyle w:val="ListParagraph"/>
+        <w:spacing w:before="100" w:beforeAutospacing="1" w:after="100" w:afterAutospacing="1" w:line="240" w:lineRule="auto"/>
+        <w:rPr>
+          <w:rStyle w:val="pun"/>
+          <w:rFonts w:ascii="Courier New" w:eastAsia="Times New Roman" w:hAnsi="Courier New" w:cs="Courier New"/>
+          <w:sz w:val="24"/>
+          <w:szCs w:val="24"/>
+          <w:lang w:val="en-US"/>
+        </w:rPr>
+      </w:pPr>
+    </w:p>
+    <w:p>
+      <w:pPr>
+        <w:pStyle w:val="ListParagraph"/>
+        <w:spacing w:before="100" w:beforeAutospacing="1" w:after="100" w:afterAutospacing="1" w:line="240" w:lineRule="auto"/>
+        <w:rPr>
+          <w:rStyle w:val="pun"/>
+          <w:rFonts w:ascii="Courier New" w:eastAsia="Times New Roman" w:hAnsi="Courier New" w:cs="Courier New"/>
+          <w:sz w:val="24"/>
+          <w:szCs w:val="24"/>
+          <w:lang w:val="en-US"/>
+        </w:rPr>
+      </w:pPr>
+    </w:p>
+    <w:p>
+      <w:pPr>
+        <w:pStyle w:val="NormalWeb"/>
+        <w:numPr>
+          <w:ilvl w:val="0"/>
+          <w:numId w:val="9"/>
+        </w:numPr>
+      </w:pPr>
+      <w:r>
+        <w:t xml:space="preserve">The onDataChange() listener method will be called when the data stored at /data within the database tree changes and is passed a DataSnapshot instance containing the data. The code within this method extracts the String object from the DataSnapshot instance located at the &lt;user id&gt;/message node. This string is then assigned to the EditText field so that it is visible to the user. </w:t>
+      </w:r>
+    </w:p>
+    <w:p>
+      <w:pPr>
+        <w:pStyle w:val="NormalWeb"/>
+        <w:numPr>
+          <w:ilvl w:val="0"/>
+          <w:numId w:val="9"/>
+        </w:numPr>
+      </w:pPr>
+      <w:r>
+        <w:t xml:space="preserve">The onCancelled() listener method notifies the user of any errors that have occurred using a method named notifyUser() which also needs to be added to the SignedInActivity class:  </w:t>
+      </w:r>
+    </w:p>
+    <w:p>
+      <w:pPr>
+        <w:pStyle w:val="NormalWeb"/>
+        <w:ind w:left="720"/>
+      </w:pPr>
+    </w:p>
+    <w:p>
+      <w:pPr>
+        <w:pStyle w:val="NormalWeb"/>
+        <w:ind w:left="720"/>
+      </w:pPr>
+    </w:p>
+    <w:p>
+      <w:pPr>
+        <w:pStyle w:val="HTMLPreformatted"/>
+      </w:pPr>
+      <w:r>
+        <w:t>private void notifyUser(String message) {</w:t>
+      </w:r>
+    </w:p>
+    <w:p>
+      <w:pPr>
+        <w:pStyle w:val="HTMLPreformatted"/>
+      </w:pPr>
+      <w:r>
+        <w:t xml:space="preserve">    Toast.makeText(SignedInActivity.this, message,</w:t>
+      </w:r>
+    </w:p>
+    <w:p>
+      <w:pPr>
+        <w:pStyle w:val="HTMLPreformatted"/>
+      </w:pPr>
+      <w:r>
+        <w:t xml:space="preserve">            Toast.LENGTH_SHORT).show();</w:t>
+      </w:r>
+    </w:p>
+    <w:p>
+      <w:pPr>
+        <w:pStyle w:val="HTMLPreformatted"/>
+      </w:pPr>
+      <w:r>
+        <w:t xml:space="preserve">} </w:t>
+      </w:r>
+    </w:p>
+    <w:p>
+      <w:pPr>
+        <w:pStyle w:val="HTMLPreformatted"/>
+      </w:pPr>
+    </w:p>
+    <w:p>
+      <w:pPr>
+        <w:pStyle w:val="HTMLPreformatted"/>
+      </w:pPr>
+    </w:p>
+    <w:p>
+      <w:pPr>
         <w:rPr>
           <w:rFonts w:ascii="Times New Roman" w:eastAsia="Times New Roman" w:hAnsi="Times New Roman" w:cs="Times New Roman"/>
-          <w:sz w:val="24"/>
-          <w:szCs w:val="24"/>
-        </w:rPr>
-      </w:pPr>
+          <w:b/>
+          <w:bCs/>
+          <w:sz w:val="32"/>
+          <w:szCs w:val="32"/>
+          <w:u w:val="single"/>
+          <w:lang w:val="en-US"/>
+        </w:rPr>
+      </w:pPr>
+      <w:r>
+        <w:rPr>
+          <w:rFonts w:ascii="Times New Roman" w:eastAsia="Times New Roman" w:hAnsi="Times New Roman" w:cs="Times New Roman"/>
+          <w:b/>
+          <w:bCs/>
+          <w:sz w:val="32"/>
+          <w:szCs w:val="32"/>
+          <w:u w:val="single"/>
+          <w:lang w:val="en-US"/>
+        </w:rPr>
+        <w:t>New</w:t>
+      </w:r>
+      <w:r>
+        <w:rPr>
+          <w:rFonts w:ascii="Times New Roman" w:eastAsia="Times New Roman" w:hAnsi="Times New Roman" w:cs="Times New Roman"/>
+          <w:b/>
+          <w:bCs/>
+          <w:sz w:val="32"/>
+          <w:szCs w:val="32"/>
+          <w:u w:val="single"/>
+          <w:lang w:val="en-US"/>
+        </w:rPr>
+        <w:t xml:space="preserve">   </w:t>
+      </w:r>
+      <w:r>
+        <w:rPr>
+          <w:rFonts w:ascii="Times New Roman" w:eastAsia="Times New Roman" w:hAnsi="Times New Roman" w:cs="Times New Roman"/>
+          <w:b/>
+          <w:bCs/>
+          <w:sz w:val="32"/>
+          <w:szCs w:val="32"/>
+          <w:u w:val="single"/>
+          <w:lang w:val="en-US"/>
+        </w:rPr>
+        <w:t xml:space="preserve">added code for retrieving the location added to the database. </w:t>
+      </w:r>
+    </w:p>
+    <w:p>
+      <w:pPr>
+        <w:rPr>
+          <w:rFonts w:ascii="Times New Roman" w:eastAsia="Times New Roman" w:hAnsi="Times New Roman" w:cs="Times New Roman"/>
+          <w:sz w:val="24"/>
+          <w:szCs w:val="24"/>
+          <w:lang w:val="en-US"/>
+        </w:rPr>
+      </w:pPr>
+    </w:p>
+    <w:p>
+      <w:pPr>
+        <w:tabs>
+          <w:tab w:val="left" w:pos="2502"/>
+        </w:tabs>
+        <w:rPr>
+          <w:rFonts w:ascii="Times New Roman" w:eastAsia="Times New Roman" w:hAnsi="Times New Roman" w:cs="Times New Roman"/>
+          <w:b/>
+          <w:bCs/>
+          <w:sz w:val="36"/>
+          <w:szCs w:val="36"/>
+          <w:u w:val="single"/>
+          <w:lang w:val="en-US"/>
+        </w:rPr>
+      </w:pPr>
+      <w:r>
+        <w:rPr>
+          <w:rFonts w:ascii="Times New Roman" w:eastAsia="Times New Roman" w:hAnsi="Times New Roman" w:cs="Times New Roman"/>
+          <w:b/>
+          <w:bCs/>
+          <w:sz w:val="36"/>
+          <w:szCs w:val="36"/>
+          <w:u w:val="single"/>
+          <w:lang w:val="en-US"/>
+        </w:rPr>
+        <w:t>Java cod</w:t>
+      </w:r>
+      <w:r>
+        <w:rPr>
+          <w:rFonts w:ascii="Times New Roman" w:eastAsia="Times New Roman" w:hAnsi="Times New Roman" w:cs="Times New Roman"/>
+          <w:b/>
+          <w:bCs/>
+          <w:sz w:val="36"/>
+          <w:szCs w:val="36"/>
+          <w:u w:val="single"/>
+          <w:lang w:val="en-US"/>
+        </w:rPr>
+        <w:t xml:space="preserve">e </w:t>
+      </w:r>
+    </w:p>
+    <w:p>
+      <w:pPr>
+        <w:tabs>
+          <w:tab w:val="left" w:pos="2502"/>
+        </w:tabs>
+        <w:rPr>
+          <w:rFonts w:ascii="Times New Roman" w:eastAsia="Times New Roman" w:hAnsi="Times New Roman" w:cs="Times New Roman"/>
+          <w:lang w:val="en-US"/>
+        </w:rPr>
+      </w:pPr>
+      <w:r>
+        <w:rPr>
+          <w:rFonts w:ascii="Times New Roman" w:eastAsia="Times New Roman" w:hAnsi="Times New Roman" w:cs="Times New Roman"/>
+          <w:lang w:val="en-US"/>
+        </w:rPr>
+        <w:t xml:space="preserve">1 -A class that will temporarily hold the location reference from the database on firebase. </w:t>
+      </w:r>
+    </w:p>
+    <w:p>
+      <w:pPr>
+        <w:tabs>
+          <w:tab w:val="left" w:pos="2502"/>
+        </w:tabs>
+        <w:rPr>
+          <w:rFonts w:ascii="Times New Roman" w:eastAsia="Times New Roman" w:hAnsi="Times New Roman" w:cs="Times New Roman"/>
+          <w:lang w:val="en-US"/>
+        </w:rPr>
+      </w:pPr>
+    </w:p>
+    <w:p>
+      <w:pPr>
+        <w:tabs>
+          <w:tab w:val="left" w:pos="2502"/>
+        </w:tabs>
+        <w:rPr>
+          <w:rFonts w:ascii="Times New Roman" w:eastAsia="Times New Roman" w:hAnsi="Times New Roman" w:cs="Times New Roman"/>
+          <w:lang w:val="en-US"/>
+        </w:rPr>
+      </w:pPr>
+      <w:r>
+        <w:rPr>
+          <w:rFonts w:ascii="Times New Roman" w:eastAsia="Times New Roman" w:hAnsi="Times New Roman" w:cs="Times New Roman"/>
+          <w:lang w:val="en-US"/>
+        </w:rPr>
+        <w:t xml:space="preserve">//class </w:t>
+      </w:r>
+    </w:p>
+    <w:p>
+      <w:pPr>
+        <w:pStyle w:val="HTMLPreformatted"/>
+      </w:pPr>
+      <w:r>
+        <w:rPr>
+          <w:rStyle w:val="kwd"/>
+        </w:rPr>
+        <w:t>public</w:t>
+      </w:r>
+      <w:r>
+        <w:rPr>
+          <w:rStyle w:val="pln"/>
+        </w:rPr>
+        <w:t xml:space="preserve"> </w:t>
+      </w:r>
+      <w:r>
+        <w:rPr>
+          <w:rStyle w:val="kwd"/>
+        </w:rPr>
+        <w:t>static</w:t>
+      </w:r>
+      <w:r>
+        <w:rPr>
+          <w:rStyle w:val="pln"/>
+        </w:rPr>
+        <w:t xml:space="preserve"> </w:t>
+      </w:r>
+      <w:r>
+        <w:rPr>
+          <w:rStyle w:val="kwd"/>
+        </w:rPr>
+        <w:t>class</w:t>
+      </w:r>
+      <w:r>
+        <w:rPr>
+          <w:rStyle w:val="pln"/>
+        </w:rPr>
+        <w:t xml:space="preserve"> </w:t>
+      </w:r>
+      <w:r>
+        <w:rPr>
+          <w:rStyle w:val="typ"/>
+        </w:rPr>
+        <w:t>Post</w:t>
+      </w:r>
+      <w:r>
+        <w:rPr>
+          <w:rStyle w:val="pln"/>
+        </w:rPr>
+        <w:t xml:space="preserve"> </w:t>
+      </w:r>
+      <w:r>
+        <w:rPr>
+          <w:rStyle w:val="pun"/>
+        </w:rPr>
+        <w:t>{</w:t>
+      </w:r>
+      <w:r>
+        <w:br/>
+      </w:r>
+      <w:r>
+        <w:br/>
+      </w:r>
+      <w:r>
+        <w:rPr>
+          <w:rStyle w:val="pln"/>
+        </w:rPr>
+        <w:t xml:space="preserve">  </w:t>
+      </w:r>
+      <w:r>
+        <w:rPr>
+          <w:rStyle w:val="kwd"/>
+        </w:rPr>
+        <w:t>public</w:t>
+      </w:r>
+      <w:r>
+        <w:rPr>
+          <w:rStyle w:val="pln"/>
+        </w:rPr>
+        <w:t xml:space="preserve"> </w:t>
+      </w:r>
+      <w:r>
+        <w:rPr>
+          <w:rStyle w:val="typ"/>
+        </w:rPr>
+        <w:t>String</w:t>
+      </w:r>
+      <w:r>
+        <w:rPr>
+          <w:rStyle w:val="pln"/>
+        </w:rPr>
+        <w:t xml:space="preserve"> Location</w:t>
+      </w:r>
+      <w:r>
+        <w:rPr>
+          <w:rStyle w:val="pun"/>
+        </w:rPr>
+        <w:t>;</w:t>
+      </w:r>
+      <w:r>
+        <w:br/>
+      </w:r>
+      <w:r>
+        <w:rPr>
+          <w:rStyle w:val="pln"/>
+        </w:rPr>
+        <w:t> </w:t>
+      </w:r>
+      <w:r>
+        <w:br/>
+      </w:r>
+      <w:r>
+        <w:rPr>
+          <w:rStyle w:val="pln"/>
+        </w:rPr>
+        <w:t xml:space="preserve">  </w:t>
+      </w:r>
+      <w:r>
+        <w:rPr>
+          <w:rStyle w:val="kwd"/>
+        </w:rPr>
+        <w:t>public</w:t>
+      </w:r>
+      <w:r>
+        <w:rPr>
+          <w:rStyle w:val="pln"/>
+        </w:rPr>
+        <w:t xml:space="preserve"> </w:t>
+      </w:r>
+      <w:r>
+        <w:rPr>
+          <w:rStyle w:val="typ"/>
+        </w:rPr>
+        <w:t>Post</w:t>
+      </w:r>
+      <w:r>
+        <w:rPr>
+          <w:rStyle w:val="pun"/>
+        </w:rPr>
+        <w:t>(</w:t>
+      </w:r>
+      <w:r>
+        <w:rPr>
+          <w:rStyle w:val="typ"/>
+        </w:rPr>
+        <w:t>String</w:t>
+      </w:r>
+      <w:r>
+        <w:rPr>
+          <w:rStyle w:val="pln"/>
+        </w:rPr>
+        <w:t xml:space="preserve"> Location</w:t>
+      </w:r>
+      <w:r>
+        <w:rPr>
+          <w:rStyle w:val="pun"/>
+        </w:rPr>
+        <w:t>)</w:t>
+      </w:r>
+      <w:r>
+        <w:rPr>
+          <w:rStyle w:val="pln"/>
+        </w:rPr>
+        <w:t xml:space="preserve"> </w:t>
+      </w:r>
+      <w:r>
+        <w:rPr>
+          <w:rStyle w:val="pun"/>
+        </w:rPr>
+        <w:t>{</w:t>
+      </w:r>
+      <w:r>
+        <w:br/>
+      </w:r>
+      <w:r>
+        <w:rPr>
+          <w:rStyle w:val="pln"/>
+        </w:rPr>
+        <w:t xml:space="preserve">    </w:t>
+      </w:r>
+      <w:r>
+        <w:rPr>
+          <w:rStyle w:val="com"/>
+          <w:rFonts w:eastAsiaTheme="majorEastAsia"/>
+        </w:rPr>
+        <w:t>// ...</w:t>
+      </w:r>
+      <w:r>
+        <w:br/>
+      </w:r>
+      <w:r>
+        <w:rPr>
+          <w:rStyle w:val="pln"/>
+        </w:rPr>
+        <w:t xml:space="preserve">  </w:t>
+      </w:r>
+      <w:r>
+        <w:rPr>
+          <w:rStyle w:val="pun"/>
+        </w:rPr>
+        <w:t>}</w:t>
+      </w:r>
+      <w:r>
+        <w:br/>
+      </w:r>
+      <w:r>
+        <w:br/>
+      </w:r>
+      <w:r>
+        <w:rPr>
+          <w:rStyle w:val="pun"/>
+        </w:rPr>
+        <w:t>}</w:t>
+      </w:r>
+      <w:r>
+        <w:br/>
+      </w:r>
+    </w:p>
+    <w:p>
+      <w:pPr>
+        <w:pStyle w:val="HTMLPreformatted"/>
+      </w:pPr>
+      <w:r>
+        <w:t>2- getting the reference to the firebase database Accident-Alert-Appliaction</w:t>
+      </w:r>
+    </w:p>
+    <w:p>
+      <w:pPr>
+        <w:pStyle w:val="HTMLPreformatted"/>
+      </w:pPr>
+      <w:r>
+        <w:br/>
+      </w:r>
+      <w:r>
+        <w:rPr>
+          <w:rStyle w:val="com"/>
+          <w:rFonts w:eastAsiaTheme="majorEastAsia"/>
+        </w:rPr>
+        <w:t>// Get a reference to our posts</w:t>
+      </w:r>
+      <w:r>
+        <w:br/>
+      </w:r>
+      <w:r>
+        <w:rPr>
+          <w:rStyle w:val="kwd"/>
+        </w:rPr>
+        <w:t>final</w:t>
+      </w:r>
+      <w:r>
+        <w:rPr>
+          <w:rStyle w:val="pln"/>
+        </w:rPr>
+        <w:t xml:space="preserve"> </w:t>
+      </w:r>
+      <w:r>
+        <w:rPr>
+          <w:rStyle w:val="typ"/>
+        </w:rPr>
+        <w:t>FirebaseDatabase</w:t>
+      </w:r>
+      <w:r>
+        <w:rPr>
+          <w:rStyle w:val="pln"/>
+        </w:rPr>
+        <w:t xml:space="preserve"> database </w:t>
+      </w:r>
+      <w:r>
+        <w:rPr>
+          <w:rStyle w:val="pun"/>
+        </w:rPr>
+        <w:t>=</w:t>
+      </w:r>
+      <w:r>
+        <w:rPr>
+          <w:rStyle w:val="pln"/>
+        </w:rPr>
+        <w:t xml:space="preserve"> </w:t>
+      </w:r>
+      <w:r>
+        <w:rPr>
+          <w:rStyle w:val="typ"/>
+        </w:rPr>
+        <w:t>FirebaseDatabase</w:t>
+      </w:r>
+      <w:r>
+        <w:rPr>
+          <w:rStyle w:val="pun"/>
+        </w:rPr>
+        <w:t>.</w:t>
+      </w:r>
+      <w:r>
+        <w:rPr>
+          <w:rStyle w:val="pln"/>
+        </w:rPr>
+        <w:t>getInstance</w:t>
+      </w:r>
+      <w:r>
+        <w:rPr>
+          <w:rStyle w:val="pun"/>
+        </w:rPr>
+        <w:t>();</w:t>
+      </w:r>
+      <w:r>
+        <w:br/>
+      </w:r>
+      <w:r>
+        <w:rPr>
+          <w:rStyle w:val="typ"/>
+        </w:rPr>
+        <w:t>DatabaseReference</w:t>
+      </w:r>
+      <w:r>
+        <w:rPr>
+          <w:rStyle w:val="pln"/>
+        </w:rPr>
+        <w:t xml:space="preserve"> </w:t>
+      </w:r>
+      <w:r>
+        <w:rPr>
+          <w:rStyle w:val="kwd"/>
+        </w:rPr>
+        <w:t>ref</w:t>
+      </w:r>
+      <w:r>
+        <w:rPr>
+          <w:rStyle w:val="pln"/>
+        </w:rPr>
+        <w:t xml:space="preserve"> </w:t>
+      </w:r>
+      <w:r>
+        <w:rPr>
+          <w:rStyle w:val="pun"/>
+        </w:rPr>
+        <w:t>=</w:t>
+      </w:r>
+      <w:r>
+        <w:rPr>
+          <w:rStyle w:val="pln"/>
+        </w:rPr>
+        <w:t xml:space="preserve"> database</w:t>
+      </w:r>
+      <w:r>
+        <w:rPr>
+          <w:rStyle w:val="pun"/>
+        </w:rPr>
+        <w:t>.</w:t>
+      </w:r>
+      <w:r>
+        <w:rPr>
+          <w:rStyle w:val="pln"/>
+        </w:rPr>
+        <w:t>getReference</w:t>
+      </w:r>
+      <w:r>
+        <w:rPr>
+          <w:rStyle w:val="pun"/>
+        </w:rPr>
+        <w:t>(“</w:t>
+      </w:r>
+      <w:r>
+        <w:rPr>
+          <w:rStyle w:val="pun"/>
+        </w:rPr>
+        <w:t>https://accident-alert-application.firebaseio.com/</w:t>
+      </w:r>
+      <w:r>
+        <w:rPr>
+          <w:rStyle w:val="pun"/>
+        </w:rPr>
+        <w:t>”));</w:t>
+      </w:r>
+    </w:p>
+    <w:p>
+      <w:pPr>
+        <w:tabs>
+          <w:tab w:val="left" w:pos="2502"/>
+        </w:tabs>
+        <w:rPr>
+          <w:rFonts w:ascii="Times New Roman" w:eastAsia="Times New Roman" w:hAnsi="Times New Roman" w:cs="Times New Roman"/>
+          <w:lang w:val="en-US"/>
+        </w:rPr>
+      </w:pPr>
+      <w:r>
+        <w:rPr>
+          <w:rFonts w:ascii="Times New Roman" w:eastAsia="Times New Roman" w:hAnsi="Times New Roman" w:cs="Times New Roman"/>
+          <w:lang w:val="en-US"/>
+        </w:rPr>
+        <w:t xml:space="preserve"> </w:t>
+      </w:r>
+    </w:p>
+    <w:p>
+      <w:pPr>
+        <w:tabs>
+          <w:tab w:val="left" w:pos="2502"/>
+        </w:tabs>
+        <w:rPr>
+          <w:rFonts w:ascii="Times New Roman" w:eastAsia="Times New Roman" w:hAnsi="Times New Roman" w:cs="Times New Roman"/>
+          <w:lang w:val="en-US"/>
+        </w:rPr>
+      </w:pPr>
+      <w:r>
+        <w:rPr>
+          <w:rFonts w:ascii="Times New Roman" w:eastAsia="Times New Roman" w:hAnsi="Times New Roman" w:cs="Times New Roman"/>
+          <w:lang w:val="en-US"/>
+        </w:rPr>
+        <w:t xml:space="preserve">3- Retrieve the last added data to the database location specified as the reference onj point  #-2 </w:t>
+      </w:r>
+    </w:p>
+    <w:p>
+      <w:pPr>
+        <w:tabs>
+          <w:tab w:val="left" w:pos="2502"/>
+        </w:tabs>
+        <w:rPr>
+          <w:rFonts w:ascii="Times New Roman" w:eastAsia="Times New Roman" w:hAnsi="Times New Roman" w:cs="Times New Roman"/>
+          <w:lang w:val="en-US"/>
+        </w:rPr>
+      </w:pPr>
+    </w:p>
+    <w:p>
+      <w:pPr>
+        <w:pStyle w:val="HTMLPreformatted"/>
+        <w:rPr>
+          <w:rStyle w:val="pun"/>
+        </w:rPr>
+      </w:pPr>
+      <w:r>
+        <w:rPr>
+          <w:rStyle w:val="kwd"/>
+        </w:rPr>
+        <w:lastRenderedPageBreak/>
+        <w:t>ref</w:t>
+      </w:r>
+      <w:r>
+        <w:rPr>
+          <w:rStyle w:val="pun"/>
+        </w:rPr>
+        <w:t>.</w:t>
+      </w:r>
+      <w:r>
+        <w:rPr>
+          <w:rStyle w:val="pln"/>
+        </w:rPr>
+        <w:t>addChildEventListener</w:t>
+      </w:r>
+      <w:r>
+        <w:rPr>
+          <w:rStyle w:val="pun"/>
+        </w:rPr>
+        <w:t>(</w:t>
+      </w:r>
+      <w:r>
+        <w:rPr>
+          <w:rStyle w:val="kwd"/>
+        </w:rPr>
+        <w:t>new</w:t>
+      </w:r>
+      <w:r>
+        <w:rPr>
+          <w:rStyle w:val="pln"/>
+        </w:rPr>
+        <w:t xml:space="preserve"> </w:t>
+      </w:r>
+      <w:r>
+        <w:rPr>
+          <w:rStyle w:val="typ"/>
+        </w:rPr>
+        <w:t>ChildEventListener</w:t>
+      </w:r>
+      <w:r>
+        <w:rPr>
+          <w:rStyle w:val="pun"/>
+        </w:rPr>
+        <w:t>()</w:t>
+      </w:r>
+      <w:r>
+        <w:rPr>
+          <w:rStyle w:val="pln"/>
+        </w:rPr>
+        <w:t xml:space="preserve"> </w:t>
+      </w:r>
+      <w:r>
+        <w:rPr>
+          <w:rStyle w:val="pun"/>
+        </w:rPr>
+        <w:t>{</w:t>
+      </w:r>
+      <w:r>
+        <w:br/>
+      </w:r>
+      <w:r>
+        <w:rPr>
+          <w:rStyle w:val="pln"/>
+        </w:rPr>
+        <w:t xml:space="preserve">  </w:t>
+      </w:r>
+      <w:r>
+        <w:rPr>
+          <w:rStyle w:val="lit"/>
+          <w:rFonts w:eastAsiaTheme="majorEastAsia"/>
+        </w:rPr>
+        <w:t>@Override</w:t>
+      </w:r>
+      <w:r>
+        <w:br/>
+      </w:r>
+      <w:r>
+        <w:rPr>
+          <w:rStyle w:val="pln"/>
+        </w:rPr>
+        <w:t xml:space="preserve">  </w:t>
+      </w:r>
+      <w:r>
+        <w:rPr>
+          <w:rStyle w:val="kwd"/>
+        </w:rPr>
+        <w:t>public</w:t>
+      </w:r>
+      <w:r>
+        <w:rPr>
+          <w:rStyle w:val="pln"/>
+        </w:rPr>
+        <w:t xml:space="preserve"> </w:t>
+      </w:r>
+      <w:r>
+        <w:rPr>
+          <w:rStyle w:val="kwd"/>
+        </w:rPr>
+        <w:t>void</w:t>
+      </w:r>
+      <w:r>
+        <w:rPr>
+          <w:rStyle w:val="pln"/>
+        </w:rPr>
+        <w:t xml:space="preserve"> onChildAdded</w:t>
+      </w:r>
+      <w:r>
+        <w:rPr>
+          <w:rStyle w:val="pun"/>
+        </w:rPr>
+        <w:t>(</w:t>
+      </w:r>
+      <w:r>
+        <w:rPr>
+          <w:rStyle w:val="typ"/>
+        </w:rPr>
+        <w:t>DataSnapshot</w:t>
+      </w:r>
+      <w:r>
+        <w:rPr>
+          <w:rStyle w:val="pln"/>
+        </w:rPr>
+        <w:t xml:space="preserve"> dataSnapshot</w:t>
+      </w:r>
+      <w:r>
+        <w:rPr>
+          <w:rStyle w:val="pun"/>
+        </w:rPr>
+        <w:t>,</w:t>
+      </w:r>
+      <w:r>
+        <w:rPr>
+          <w:rStyle w:val="pln"/>
+        </w:rPr>
+        <w:t xml:space="preserve"> </w:t>
+      </w:r>
+      <w:r>
+        <w:rPr>
+          <w:rStyle w:val="typ"/>
+        </w:rPr>
+        <w:t>String</w:t>
+      </w:r>
+      <w:r>
+        <w:rPr>
+          <w:rStyle w:val="pln"/>
+        </w:rPr>
+        <w:t xml:space="preserve"> prevChildKey</w:t>
+      </w:r>
+      <w:r>
+        <w:rPr>
+          <w:rStyle w:val="pun"/>
+        </w:rPr>
+        <w:t>)</w:t>
+      </w:r>
+      <w:r>
+        <w:rPr>
+          <w:rStyle w:val="pln"/>
+        </w:rPr>
+        <w:t xml:space="preserve"> </w:t>
+      </w:r>
+      <w:r>
+        <w:rPr>
+          <w:rStyle w:val="pun"/>
+        </w:rPr>
+        <w:t>{</w:t>
+      </w:r>
+    </w:p>
+    <w:p>
+      <w:pPr>
+        <w:pStyle w:val="HTMLPreformatted"/>
+        <w:rPr>
+          <w:rStyle w:val="pun"/>
+        </w:rPr>
+      </w:pPr>
+    </w:p>
+    <w:p>
+      <w:pPr>
+        <w:pStyle w:val="HTMLPreformatted"/>
+        <w:rPr>
+          <w:rStyle w:val="pun"/>
+        </w:rPr>
+      </w:pPr>
+      <w:r>
+        <w:rPr>
+          <w:rStyle w:val="pun"/>
+        </w:rPr>
+        <w:t>//instance of the class for holdingthe location data</w:t>
+      </w:r>
+    </w:p>
+    <w:p>
+      <w:pPr>
+        <w:pStyle w:val="HTMLPreformatted"/>
+        <w:rPr>
+          <w:rStyle w:val="pun"/>
+        </w:rPr>
+      </w:pPr>
+      <w:r>
+        <w:br/>
+      </w:r>
+      <w:r>
+        <w:rPr>
+          <w:rStyle w:val="pln"/>
+        </w:rPr>
+        <w:t xml:space="preserve">    </w:t>
+      </w:r>
+      <w:r>
+        <w:rPr>
+          <w:rStyle w:val="typ"/>
+        </w:rPr>
+        <w:t>Post</w:t>
+      </w:r>
+      <w:r>
+        <w:rPr>
+          <w:rStyle w:val="pln"/>
+        </w:rPr>
+        <w:t xml:space="preserve"> newPost </w:t>
+      </w:r>
+      <w:r>
+        <w:rPr>
+          <w:rStyle w:val="pun"/>
+        </w:rPr>
+        <w:t>=</w:t>
+      </w:r>
+      <w:r>
+        <w:rPr>
+          <w:rStyle w:val="pln"/>
+        </w:rPr>
+        <w:t xml:space="preserve"> dataSnapshot</w:t>
+      </w:r>
+      <w:r>
+        <w:rPr>
+          <w:rStyle w:val="pun"/>
+        </w:rPr>
+        <w:t>.</w:t>
+      </w:r>
+      <w:r>
+        <w:rPr>
+          <w:rStyle w:val="pln"/>
+        </w:rPr>
+        <w:t>getValue</w:t>
+      </w:r>
+      <w:r>
+        <w:rPr>
+          <w:rStyle w:val="pun"/>
+        </w:rPr>
+        <w:t>(</w:t>
+      </w:r>
+      <w:r>
+        <w:rPr>
+          <w:rStyle w:val="typ"/>
+        </w:rPr>
+        <w:t>Post</w:t>
+      </w:r>
+      <w:r>
+        <w:rPr>
+          <w:rStyle w:val="pun"/>
+        </w:rPr>
+        <w:t>.</w:t>
+      </w:r>
+      <w:r>
+        <w:rPr>
+          <w:rStyle w:val="kwd"/>
+        </w:rPr>
+        <w:t>class</w:t>
+      </w:r>
+      <w:r>
+        <w:rPr>
+          <w:rStyle w:val="pun"/>
+        </w:rPr>
+        <w:t xml:space="preserve">); </w:t>
+      </w:r>
+    </w:p>
+    <w:p>
+      <w:pPr>
+        <w:pStyle w:val="HTMLPreformatted"/>
+        <w:rPr>
+          <w:rStyle w:val="pun"/>
+        </w:rPr>
+      </w:pPr>
+    </w:p>
+    <w:p>
+      <w:pPr>
+        <w:pStyle w:val="HTMLPreformatted"/>
+        <w:rPr>
+          <w:rStyle w:val="pun"/>
+        </w:rPr>
+      </w:pPr>
+      <w:r>
+        <w:rPr>
+          <w:rStyle w:val="pun"/>
+        </w:rPr>
+        <w:t>//if we had to print the location data on console</w:t>
+      </w:r>
+      <w:r>
+        <w:br/>
+      </w:r>
+      <w:r>
+        <w:rPr>
+          <w:rStyle w:val="pln"/>
+        </w:rPr>
+        <w:t xml:space="preserve">    </w:t>
+      </w:r>
+      <w:r>
+        <w:rPr>
+          <w:rStyle w:val="typ"/>
+        </w:rPr>
+        <w:t>System</w:t>
+      </w:r>
+      <w:r>
+        <w:rPr>
+          <w:rStyle w:val="pun"/>
+        </w:rPr>
+        <w:t>.</w:t>
+      </w:r>
+      <w:r>
+        <w:rPr>
+          <w:rStyle w:val="kwd"/>
+        </w:rPr>
+        <w:t>out</w:t>
+      </w:r>
+      <w:r>
+        <w:rPr>
+          <w:rStyle w:val="pun"/>
+        </w:rPr>
+        <w:t>.</w:t>
+      </w:r>
+      <w:r>
+        <w:rPr>
+          <w:rStyle w:val="pln"/>
+        </w:rPr>
+        <w:t>println</w:t>
+      </w:r>
+      <w:r>
+        <w:rPr>
+          <w:rStyle w:val="pun"/>
+        </w:rPr>
+        <w:t>(</w:t>
+      </w:r>
+      <w:r>
+        <w:rPr>
+          <w:rStyle w:val="str"/>
+        </w:rPr>
+        <w:t>"Location: "</w:t>
+      </w:r>
+      <w:r>
+        <w:rPr>
+          <w:rStyle w:val="pln"/>
+        </w:rPr>
+        <w:t xml:space="preserve"> </w:t>
+      </w:r>
+      <w:r>
+        <w:rPr>
+          <w:rStyle w:val="pun"/>
+        </w:rPr>
+        <w:t>+</w:t>
+      </w:r>
+      <w:r>
+        <w:rPr>
+          <w:rStyle w:val="pln"/>
+        </w:rPr>
+        <w:t xml:space="preserve"> newPost</w:t>
+      </w:r>
+      <w:r>
+        <w:rPr>
+          <w:rStyle w:val="pun"/>
+        </w:rPr>
+        <w:t>.Location);</w:t>
+      </w:r>
+      <w:r>
+        <w:br/>
+      </w:r>
+      <w:r>
+        <w:rPr>
+          <w:rStyle w:val="pln"/>
+        </w:rPr>
+        <w:t>   </w:t>
+      </w:r>
+      <w:r>
+        <w:br/>
+      </w:r>
+      <w:r>
+        <w:rPr>
+          <w:rStyle w:val="pln"/>
+        </w:rPr>
+        <w:t xml:space="preserve">  </w:t>
+      </w:r>
+      <w:r>
+        <w:rPr>
+          <w:rStyle w:val="pun"/>
+        </w:rPr>
+        <w:t>}</w:t>
+      </w:r>
+    </w:p>
+    <w:p>
+      <w:pPr>
+        <w:pStyle w:val="ListParagraph"/>
+        <w:spacing w:before="100" w:beforeAutospacing="1" w:after="100" w:afterAutospacing="1" w:line="240" w:lineRule="auto"/>
+        <w:rPr>
+          <w:rStyle w:val="pun"/>
+          <w:rFonts w:ascii="Courier New" w:eastAsia="Times New Roman" w:hAnsi="Courier New" w:cs="Courier New"/>
+          <w:sz w:val="24"/>
+          <w:szCs w:val="24"/>
+          <w:lang w:val="en-US"/>
+        </w:rPr>
+      </w:pPr>
+    </w:p>
+    <w:p>
+      <w:pPr>
+        <w:pStyle w:val="ListParagraph"/>
+        <w:spacing w:before="100" w:beforeAutospacing="1" w:after="100" w:afterAutospacing="1" w:line="240" w:lineRule="auto"/>
+        <w:rPr>
+          <w:rStyle w:val="pun"/>
+          <w:rFonts w:ascii="Courier New" w:eastAsia="Times New Roman" w:hAnsi="Courier New" w:cs="Courier New"/>
+          <w:sz w:val="24"/>
+          <w:szCs w:val="24"/>
+          <w:lang w:val="en-US"/>
+        </w:rPr>
+      </w:pPr>
+    </w:p>
+    <w:p>
+      <w:pPr>
+        <w:pStyle w:val="ListParagraph"/>
+        <w:spacing w:before="100" w:beforeAutospacing="1" w:after="100" w:afterAutospacing="1" w:line="240" w:lineRule="auto"/>
+        <w:rPr>
+          <w:rStyle w:val="pun"/>
+          <w:rFonts w:ascii="Courier New" w:eastAsia="Times New Roman" w:hAnsi="Courier New" w:cs="Courier New"/>
+          <w:b/>
+          <w:bCs/>
+          <w:sz w:val="44"/>
+          <w:szCs w:val="44"/>
+          <w:lang w:val="en-US"/>
+        </w:rPr>
+      </w:pPr>
+    </w:p>
+    <w:p>
+      <w:pPr>
+        <w:pStyle w:val="ListParagraph"/>
+        <w:spacing w:before="100" w:beforeAutospacing="1" w:after="100" w:afterAutospacing="1" w:line="240" w:lineRule="auto"/>
+        <w:rPr>
+          <w:rStyle w:val="pun"/>
+          <w:rFonts w:ascii="Courier New" w:eastAsia="Times New Roman" w:hAnsi="Courier New" w:cs="Courier New"/>
+          <w:b/>
+          <w:bCs/>
+          <w:color w:val="FF0000"/>
+          <w:sz w:val="24"/>
+          <w:szCs w:val="24"/>
+          <w:u w:val="single"/>
+          <w:lang w:val="en-US"/>
+        </w:rPr>
+      </w:pPr>
+      <w:r>
+        <w:rPr>
+          <w:rStyle w:val="pun"/>
+          <w:rFonts w:ascii="Courier New" w:eastAsia="Times New Roman" w:hAnsi="Courier New" w:cs="Courier New"/>
+          <w:b/>
+          <w:bCs/>
+          <w:color w:val="FF0000"/>
+          <w:sz w:val="24"/>
+          <w:szCs w:val="24"/>
+          <w:u w:val="single"/>
+          <w:lang w:val="en-US"/>
+        </w:rPr>
+        <w:t>“</w:t>
+      </w:r>
+      <w:r>
+        <w:rPr>
+          <w:rStyle w:val="pun"/>
+          <w:rFonts w:ascii="Courier New" w:eastAsia="Times New Roman" w:hAnsi="Courier New" w:cs="Courier New"/>
+          <w:b/>
+          <w:bCs/>
+          <w:color w:val="FF0000"/>
+          <w:sz w:val="24"/>
+          <w:szCs w:val="24"/>
+          <w:u w:val="single"/>
+          <w:lang w:val="en-US"/>
+        </w:rPr>
+        <w:t>For today lets stop here… These codes are now messing with my head</w:t>
+      </w:r>
+      <w:r>
+        <w:rPr>
+          <w:rStyle w:val="pun"/>
+          <w:rFonts w:ascii="Courier New" w:eastAsia="Times New Roman" w:hAnsi="Courier New" w:cs="Courier New"/>
+          <w:b/>
+          <w:bCs/>
+          <w:color w:val="FF0000"/>
+          <w:sz w:val="24"/>
+          <w:szCs w:val="24"/>
+          <w:u w:val="single"/>
+          <w:lang w:val="en-US"/>
+        </w:rPr>
+        <w:t>”</w:t>
+      </w:r>
     </w:p>
     <w:sectPr>
       <w:pgSz w:w="11906" w:h="16838"/>
@@ -1256,6 +5051,119 @@
 <file path=word/numbering.xml><?xml version="1.0" encoding="utf-8"?>
 <w:numbering xmlns:wpc="http://schemas.microsoft.com/office/word/2010/wordprocessingCanvas" xmlns:cx="http://schemas.microsoft.com/office/drawing/2014/chartex" xmlns:cx1="http://schemas.microsoft.com/office/drawing/2015/9/8/chartex" xmlns:cx2="http://schemas.microsoft.com/office/drawing/2015/10/21/chartex" xmlns:cx3="http://schemas.microsoft.com/office/drawing/2016/5/9/chartex" xmlns:cx4="http://schemas.microsoft.com/office/drawing/2016/5/10/chartex" xmlns:cx5="http://schemas.microsoft.com/office/drawing/2016/5/11/chartex" xmlns:cx6="http://schemas.microsoft.com/office/drawing/2016/5/12/chartex" xmlns:cx7="http://schemas.microsoft.com/office/drawing/2016/5/13/chartex" xmlns:cx8="http://schemas.microsoft.com/office/drawing/2016/5/14/chartex" xmlns:mc="http://schemas.openxmlformats.org/markup-compatibility/2006" xmlns:aink="http://schemas.microsoft.com/office/drawing/2016/ink" xmlns:am3d="http://schemas.microsoft.com/office/drawing/2017/model3d" xmlns:o="urn:schemas-microsoft-com:office:office" xmlns:r="http://schemas.openxmlformats.org/officeDocument/2006/relationships" xmlns:m="http://schemas.openxmlformats.org/officeDocument/2006/math" xmlns:v="urn:schemas-microsoft-com:vml" xmlns:wp14="http://schemas.microsoft.com/office/word/2010/wordprocessingDrawing" xmlns:wp="http://schemas.openxmlformats.org/drawingml/2006/wordprocessingDrawing" xmlns:w10="urn:schemas-microsoft-com:office:word" xmlns:w="http://schemas.openxmlformats.org/wordprocessingml/2006/main" xmlns:w14="http://schemas.microsoft.com/office/word/2010/wordml" xmlns:w15="http://schemas.microsoft.com/office/word/2012/wordml" xmlns:w16cex="http://schemas.microsoft.com/office/word/2018/wordml/cex" xmlns:w16cid="http://schemas.microsoft.com/office/word/2016/wordml/cid" xmlns:w16="http://schemas.microsoft.com/office/word/2018/wordml" xmlns:w16se="http://schemas.microsoft.com/office/word/2015/wordml/symex" xmlns:wpg="http://schemas.microsoft.com/office/word/2010/wordprocessingGroup" xmlns:wpi="http://schemas.microsoft.com/office/word/2010/wordprocessingInk" xmlns:wne="http://schemas.microsoft.com/office/word/2006/wordml" xmlns:wps="http://schemas.microsoft.com/office/word/2010/wordprocessingShape" mc:Ignorable="w14 w15 w16se w16cid w16 w16cex wp14">
   <w:abstractNum w:abstractNumId="0" w15:restartNumberingAfterBreak="0">
+    <w:nsid w:val="034F139E"/>
+    <w:multiLevelType w:val="hybridMultilevel"/>
+    <w:tmpl w:val="A5FC3A68"/>
+    <w:lvl w:ilvl="0" w:tplc="04090001">
+      <w:start w:val="1"/>
+      <w:numFmt w:val="bullet"/>
+      <w:lvlText w:val=""/>
+      <w:lvlJc w:val="left"/>
+      <w:pPr>
+        <w:ind w:left="720" w:hanging="360"/>
+      </w:pPr>
+      <w:rPr>
+        <w:rFonts w:ascii="Symbol" w:hAnsi="Symbol" w:hint="default"/>
+      </w:rPr>
+    </w:lvl>
+    <w:lvl w:ilvl="1" w:tplc="04090003" w:tentative="1">
+      <w:start w:val="1"/>
+      <w:numFmt w:val="bullet"/>
+      <w:lvlText w:val="o"/>
+      <w:lvlJc w:val="left"/>
+      <w:pPr>
+        <w:ind w:left="1440" w:hanging="360"/>
+      </w:pPr>
+      <w:rPr>
+        <w:rFonts w:ascii="Courier New" w:hAnsi="Courier New" w:cs="Courier New" w:hint="default"/>
+      </w:rPr>
+    </w:lvl>
+    <w:lvl w:ilvl="2" w:tplc="04090005" w:tentative="1">
+      <w:start w:val="1"/>
+      <w:numFmt w:val="bullet"/>
+      <w:lvlText w:val=""/>
+      <w:lvlJc w:val="left"/>
+      <w:pPr>
+        <w:ind w:left="2160" w:hanging="360"/>
+      </w:pPr>
+      <w:rPr>
+        <w:rFonts w:ascii="Wingdings" w:hAnsi="Wingdings" w:hint="default"/>
+      </w:rPr>
+    </w:lvl>
+    <w:lvl w:ilvl="3" w:tplc="04090001" w:tentative="1">
+      <w:start w:val="1"/>
+      <w:numFmt w:val="bullet"/>
+      <w:lvlText w:val=""/>
+      <w:lvlJc w:val="left"/>
+      <w:pPr>
+        <w:ind w:left="2880" w:hanging="360"/>
+      </w:pPr>
+      <w:rPr>
+        <w:rFonts w:ascii="Symbol" w:hAnsi="Symbol" w:hint="default"/>
+      </w:rPr>
+    </w:lvl>
+    <w:lvl w:ilvl="4" w:tplc="04090003" w:tentative="1">
+      <w:start w:val="1"/>
+      <w:numFmt w:val="bullet"/>
+      <w:lvlText w:val="o"/>
+      <w:lvlJc w:val="left"/>
+      <w:pPr>
+        <w:ind w:left="3600" w:hanging="360"/>
+      </w:pPr>
+      <w:rPr>
+        <w:rFonts w:ascii="Courier New" w:hAnsi="Courier New" w:cs="Courier New" w:hint="default"/>
+      </w:rPr>
+    </w:lvl>
+    <w:lvl w:ilvl="5" w:tplc="04090005" w:tentative="1">
+      <w:start w:val="1"/>
+      <w:numFmt w:val="bullet"/>
+      <w:lvlText w:val=""/>
+      <w:lvlJc w:val="left"/>
+      <w:pPr>
+        <w:ind w:left="4320" w:hanging="360"/>
+      </w:pPr>
+      <w:rPr>
+        <w:rFonts w:ascii="Wingdings" w:hAnsi="Wingdings" w:hint="default"/>
+      </w:rPr>
+    </w:lvl>
+    <w:lvl w:ilvl="6" w:tplc="04090001" w:tentative="1">
+      <w:start w:val="1"/>
+      <w:numFmt w:val="bullet"/>
+      <w:lvlText w:val=""/>
+      <w:lvlJc w:val="left"/>
+      <w:pPr>
+        <w:ind w:left="5040" w:hanging="360"/>
+      </w:pPr>
+      <w:rPr>
+        <w:rFonts w:ascii="Symbol" w:hAnsi="Symbol" w:hint="default"/>
+      </w:rPr>
+    </w:lvl>
+    <w:lvl w:ilvl="7" w:tplc="04090003" w:tentative="1">
+      <w:start w:val="1"/>
+      <w:numFmt w:val="bullet"/>
+      <w:lvlText w:val="o"/>
+      <w:lvlJc w:val="left"/>
+      <w:pPr>
+        <w:ind w:left="5760" w:hanging="360"/>
+      </w:pPr>
+      <w:rPr>
+        <w:rFonts w:ascii="Courier New" w:hAnsi="Courier New" w:cs="Courier New" w:hint="default"/>
+      </w:rPr>
+    </w:lvl>
+    <w:lvl w:ilvl="8" w:tplc="04090005" w:tentative="1">
+      <w:start w:val="1"/>
+      <w:numFmt w:val="bullet"/>
+      <w:lvlText w:val=""/>
+      <w:lvlJc w:val="left"/>
+      <w:pPr>
+        <w:ind w:left="6480" w:hanging="360"/>
+      </w:pPr>
+      <w:rPr>
+        <w:rFonts w:ascii="Wingdings" w:hAnsi="Wingdings" w:hint="default"/>
+      </w:rPr>
+    </w:lvl>
+  </w:abstractNum>
+  <w:abstractNum w:abstractNumId="1" w15:restartNumberingAfterBreak="0">
     <w:nsid w:val="0A977D0F"/>
     <w:multiLevelType w:val="multilevel"/>
     <w:tmpl w:val="57CA3B06"/>
@@ -1404,7 +5312,7 @@
       </w:rPr>
     </w:lvl>
   </w:abstractNum>
-  <w:abstractNum w:abstractNumId="1" w15:restartNumberingAfterBreak="0">
+  <w:abstractNum w:abstractNumId="2" w15:restartNumberingAfterBreak="0">
     <w:nsid w:val="208E29BC"/>
     <w:multiLevelType w:val="multilevel"/>
     <w:tmpl w:val="820C982A"/>
@@ -1553,7 +5461,7 @@
       </w:rPr>
     </w:lvl>
   </w:abstractNum>
-  <w:abstractNum w:abstractNumId="2" w15:restartNumberingAfterBreak="0">
+  <w:abstractNum w:abstractNumId="3" w15:restartNumberingAfterBreak="0">
     <w:nsid w:val="234B2DA8"/>
     <w:multiLevelType w:val="multilevel"/>
     <w:tmpl w:val="654C8EBE"/>
@@ -1702,7 +5610,7 @@
       </w:rPr>
     </w:lvl>
   </w:abstractNum>
-  <w:abstractNum w:abstractNumId="3" w15:restartNumberingAfterBreak="0">
+  <w:abstractNum w:abstractNumId="4" w15:restartNumberingAfterBreak="0">
     <w:nsid w:val="387818F9"/>
     <w:multiLevelType w:val="multilevel"/>
     <w:tmpl w:val="177A292A"/>
@@ -1851,7 +5759,7 @@
       </w:rPr>
     </w:lvl>
   </w:abstractNum>
-  <w:abstractNum w:abstractNumId="4" w15:restartNumberingAfterBreak="0">
+  <w:abstractNum w:abstractNumId="5" w15:restartNumberingAfterBreak="0">
     <w:nsid w:val="4489761C"/>
     <w:multiLevelType w:val="hybridMultilevel"/>
     <w:tmpl w:val="338E4274"/>
@@ -1963,7 +5871,7 @@
       </w:rPr>
     </w:lvl>
   </w:abstractNum>
-  <w:abstractNum w:abstractNumId="5" w15:restartNumberingAfterBreak="0">
+  <w:abstractNum w:abstractNumId="6" w15:restartNumberingAfterBreak="0">
     <w:nsid w:val="4B2C19D1"/>
     <w:multiLevelType w:val="multilevel"/>
     <w:tmpl w:val="1C3ED298"/>
@@ -2112,7 +6020,7 @@
       </w:rPr>
     </w:lvl>
   </w:abstractNum>
-  <w:abstractNum w:abstractNumId="6" w15:restartNumberingAfterBreak="0">
+  <w:abstractNum w:abstractNumId="7" w15:restartNumberingAfterBreak="0">
     <w:nsid w:val="6A116189"/>
     <w:multiLevelType w:val="multilevel"/>
     <w:tmpl w:val="177A292A"/>
@@ -2261,7 +6169,7 @@
       </w:rPr>
     </w:lvl>
   </w:abstractNum>
-  <w:abstractNum w:abstractNumId="7" w15:restartNumberingAfterBreak="0">
+  <w:abstractNum w:abstractNumId="8" w15:restartNumberingAfterBreak="0">
     <w:nsid w:val="70EC6C74"/>
     <w:multiLevelType w:val="multilevel"/>
     <w:tmpl w:val="CB1EECCE"/>
@@ -2411,28 +6319,31 @@
     </w:lvl>
   </w:abstractNum>
   <w:num w:numId="1">
+    <w:abstractNumId w:val="8"/>
+  </w:num>
+  <w:num w:numId="2">
+    <w:abstractNumId w:val="1"/>
+  </w:num>
+  <w:num w:numId="3">
+    <w:abstractNumId w:val="6"/>
+  </w:num>
+  <w:num w:numId="4">
+    <w:abstractNumId w:val="3"/>
+  </w:num>
+  <w:num w:numId="5">
+    <w:abstractNumId w:val="2"/>
+  </w:num>
+  <w:num w:numId="6">
     <w:abstractNumId w:val="7"/>
   </w:num>
-  <w:num w:numId="2">
-    <w:abstractNumId w:val="0"/>
+  <w:num w:numId="7">
+    <w:abstractNumId w:val="4"/>
   </w:num>
-  <w:num w:numId="3">
+  <w:num w:numId="8">
     <w:abstractNumId w:val="5"/>
   </w:num>
-  <w:num w:numId="4">
-    <w:abstractNumId w:val="2"/>
-  </w:num>
-  <w:num w:numId="5">
-    <w:abstractNumId w:val="1"/>
-  </w:num>
-  <w:num w:numId="6">
-    <w:abstractNumId w:val="6"/>
-  </w:num>
-  <w:num w:numId="7">
-    <w:abstractNumId w:val="3"/>
-  </w:num>
-  <w:num w:numId="8">
-    <w:abstractNumId w:val="4"/>
+  <w:num w:numId="9">
+    <w:abstractNumId w:val="0"/>
   </w:num>
 </w:numbering>
 </file>
@@ -3157,6 +7068,58 @@
       <w:szCs w:val="56"/>
     </w:rPr>
   </w:style>
+  <w:style w:type="character" w:customStyle="1" w:styleId="kwd">
+    <w:name w:val="kwd"/>
+    <w:basedOn w:val="DefaultParagraphFont"/>
+    <w:rsid w:val="006E1000"/>
+  </w:style>
+  <w:style w:type="character" w:customStyle="1" w:styleId="pln">
+    <w:name w:val="pln"/>
+    <w:basedOn w:val="DefaultParagraphFont"/>
+    <w:rsid w:val="006E1000"/>
+  </w:style>
+  <w:style w:type="character" w:customStyle="1" w:styleId="typ">
+    <w:name w:val="typ"/>
+    <w:basedOn w:val="DefaultParagraphFont"/>
+    <w:rsid w:val="006E1000"/>
+  </w:style>
+  <w:style w:type="character" w:customStyle="1" w:styleId="pun">
+    <w:name w:val="pun"/>
+    <w:basedOn w:val="DefaultParagraphFont"/>
+    <w:rsid w:val="006E1000"/>
+  </w:style>
+  <w:style w:type="character" w:customStyle="1" w:styleId="com">
+    <w:name w:val="com"/>
+    <w:basedOn w:val="DefaultParagraphFont"/>
+    <w:rsid w:val="006E1000"/>
+  </w:style>
+  <w:style w:type="character" w:customStyle="1" w:styleId="str">
+    <w:name w:val="str"/>
+    <w:basedOn w:val="DefaultParagraphFont"/>
+    <w:rsid w:val="006E1000"/>
+  </w:style>
+  <w:style w:type="character" w:customStyle="1" w:styleId="lit">
+    <w:name w:val="lit"/>
+    <w:basedOn w:val="DefaultParagraphFont"/>
+    <w:rsid w:val="00EC7F5C"/>
+  </w:style>
+  <w:style w:type="paragraph" w:styleId="NormalWeb">
+    <w:name w:val="Normal (Web)"/>
+    <w:basedOn w:val="Normal"/>
+    <w:uiPriority w:val="99"/>
+    <w:semiHidden/>
+    <w:unhideWhenUsed/>
+    <w:rsid w:val="0069148F"/>
+    <w:pPr>
+      <w:spacing w:before="100" w:beforeAutospacing="1" w:after="100" w:afterAutospacing="1" w:line="240" w:lineRule="auto"/>
+    </w:pPr>
+    <w:rPr>
+      <w:rFonts w:ascii="Times New Roman" w:eastAsia="Times New Roman" w:hAnsi="Times New Roman" w:cs="Times New Roman"/>
+      <w:sz w:val="24"/>
+      <w:szCs w:val="24"/>
+      <w:lang w:val="en-US"/>
+    </w:rPr>
+  </w:style>
 </w:styles>
 </file>
 

</xml_diff>